<commit_message>
added gitignore and venv into gitignore, created requirements
</commit_message>
<xml_diff>
--- a/Notes for Django project.docx
+++ b/Notes for Django project.docx
@@ -192,6 +192,7 @@
           <w:rFonts w:ascii="Times New Roman" w:hAnsi="Times New Roman" w:cs="Times New Roman"/>
           <w:sz w:val="24"/>
           <w:szCs w:val="24"/>
+          <w:lang w:val="en-US"/>
         </w:rPr>
       </w:pPr>
       <w:proofErr w:type="gramStart"/>
@@ -200,6 +201,7 @@
           <w:rFonts w:ascii="Times New Roman" w:hAnsi="Times New Roman" w:cs="Times New Roman"/>
           <w:sz w:val="24"/>
           <w:szCs w:val="24"/>
+          <w:lang w:val="en-US"/>
         </w:rPr>
         <w:t>.\</w:t>
       </w:r>
@@ -219,6 +221,7 @@
           <w:rFonts w:ascii="Times New Roman" w:hAnsi="Times New Roman" w:cs="Times New Roman"/>
           <w:sz w:val="24"/>
           <w:szCs w:val="24"/>
+          <w:lang w:val="en-US"/>
         </w:rPr>
         <w:t>\</w:t>
       </w:r>
@@ -236,6 +239,7 @@
           <w:rFonts w:ascii="Times New Roman" w:hAnsi="Times New Roman" w:cs="Times New Roman"/>
           <w:sz w:val="24"/>
           <w:szCs w:val="24"/>
+          <w:lang w:val="en-US"/>
         </w:rPr>
         <w:t>\</w:t>
       </w:r>
@@ -257,6 +261,7 @@
           <w:rFonts w:ascii="Times New Roman" w:hAnsi="Times New Roman" w:cs="Times New Roman"/>
           <w:sz w:val="24"/>
           <w:szCs w:val="24"/>
+          <w:lang w:val="en-US"/>
         </w:rPr>
       </w:pPr>
     </w:p>
@@ -270,187 +275,200 @@
           <w:bCs/>
           <w:sz w:val="24"/>
           <w:szCs w:val="24"/>
-        </w:rPr>
-      </w:pPr>
-      <w:r>
-        <w:rPr>
-          <w:rFonts w:ascii="Times New Roman" w:hAnsi="Times New Roman" w:cs="Times New Roman"/>
-          <w:b/>
-          <w:bCs/>
-          <w:sz w:val="24"/>
-          <w:szCs w:val="24"/>
-        </w:rPr>
-        <w:t xml:space="preserve">Устанавливаем </w:t>
-      </w:r>
-      <w:proofErr w:type="spellStart"/>
-      <w:r>
-        <w:rPr>
-          <w:rFonts w:ascii="Times New Roman" w:hAnsi="Times New Roman" w:cs="Times New Roman"/>
-          <w:b/>
-          <w:bCs/>
-          <w:sz w:val="24"/>
-          <w:szCs w:val="24"/>
-        </w:rPr>
-        <w:t>Django</w:t>
-      </w:r>
-      <w:proofErr w:type="spellEnd"/>
-    </w:p>
-    <w:p>
-      <w:pPr>
-        <w:spacing w:line="240" w:lineRule="auto"/>
-        <w:rPr>
-          <w:rFonts w:ascii="Times New Roman" w:hAnsi="Times New Roman" w:cs="Times New Roman"/>
-          <w:sz w:val="24"/>
-          <w:szCs w:val="24"/>
-        </w:rPr>
-      </w:pPr>
-      <w:proofErr w:type="spellStart"/>
-      <w:r>
-        <w:rPr>
-          <w:rFonts w:ascii="Times New Roman" w:hAnsi="Times New Roman" w:cs="Times New Roman"/>
-          <w:sz w:val="24"/>
-          <w:szCs w:val="24"/>
-        </w:rPr>
-        <w:t>pip</w:t>
-      </w:r>
-      <w:proofErr w:type="spellEnd"/>
-      <w:r>
-        <w:rPr>
-          <w:rFonts w:ascii="Times New Roman" w:hAnsi="Times New Roman" w:cs="Times New Roman"/>
-          <w:sz w:val="24"/>
-          <w:szCs w:val="24"/>
+          <w:lang w:val="en-US"/>
+        </w:rPr>
+      </w:pPr>
+      <w:r>
+        <w:rPr>
+          <w:rFonts w:ascii="Times New Roman" w:hAnsi="Times New Roman" w:cs="Times New Roman"/>
+          <w:b/>
+          <w:bCs/>
+          <w:sz w:val="24"/>
+          <w:szCs w:val="24"/>
+        </w:rPr>
+        <w:t>Устанавливаем</w:t>
+      </w:r>
+      <w:r>
+        <w:rPr>
+          <w:rFonts w:ascii="Times New Roman" w:hAnsi="Times New Roman" w:cs="Times New Roman"/>
+          <w:b/>
+          <w:bCs/>
+          <w:sz w:val="24"/>
+          <w:szCs w:val="24"/>
+          <w:lang w:val="en-US"/>
+        </w:rPr>
+        <w:t xml:space="preserve"> Django</w:t>
+      </w:r>
+    </w:p>
+    <w:p>
+      <w:pPr>
+        <w:spacing w:line="240" w:lineRule="auto"/>
+        <w:rPr>
+          <w:rFonts w:ascii="Times New Roman" w:hAnsi="Times New Roman" w:cs="Times New Roman"/>
+          <w:sz w:val="24"/>
+          <w:szCs w:val="24"/>
+          <w:lang w:val="en-US"/>
+        </w:rPr>
+      </w:pPr>
+      <w:r>
+        <w:rPr>
+          <w:rFonts w:ascii="Times New Roman" w:hAnsi="Times New Roman" w:cs="Times New Roman"/>
+          <w:sz w:val="24"/>
+          <w:szCs w:val="24"/>
+          <w:lang w:val="en-US"/>
+        </w:rPr>
+        <w:t xml:space="preserve">pip install </w:t>
+      </w:r>
+      <w:proofErr w:type="spellStart"/>
+      <w:r>
+        <w:rPr>
+          <w:rFonts w:ascii="Times New Roman" w:hAnsi="Times New Roman" w:cs="Times New Roman"/>
+          <w:sz w:val="24"/>
+          <w:szCs w:val="24"/>
+          <w:lang w:val="en-US"/>
+        </w:rPr>
+        <w:t>django</w:t>
+      </w:r>
+      <w:proofErr w:type="spellEnd"/>
+    </w:p>
+    <w:p>
+      <w:pPr>
+        <w:spacing w:line="240" w:lineRule="auto"/>
+        <w:rPr>
+          <w:rFonts w:ascii="Times New Roman" w:hAnsi="Times New Roman" w:cs="Times New Roman"/>
+          <w:sz w:val="24"/>
+          <w:szCs w:val="24"/>
+          <w:lang w:val="en-US"/>
+        </w:rPr>
+      </w:pPr>
+    </w:p>
+    <w:p>
+      <w:pPr>
+        <w:spacing w:line="240" w:lineRule="auto"/>
+        <w:ind w:firstLine="708"/>
+        <w:rPr>
+          <w:rFonts w:ascii="Times New Roman" w:hAnsi="Times New Roman" w:cs="Times New Roman"/>
+          <w:b/>
+          <w:bCs/>
+          <w:sz w:val="24"/>
+          <w:szCs w:val="24"/>
+          <w:lang w:val="en-US"/>
+        </w:rPr>
+      </w:pPr>
+      <w:r>
+        <w:rPr>
+          <w:rFonts w:ascii="Times New Roman" w:hAnsi="Times New Roman" w:cs="Times New Roman"/>
+          <w:b/>
+          <w:bCs/>
+          <w:sz w:val="24"/>
+          <w:szCs w:val="24"/>
+          <w:lang w:val="en-US"/>
+        </w:rPr>
+        <w:t>C</w:t>
+      </w:r>
+      <w:proofErr w:type="spellStart"/>
+      <w:r>
+        <w:rPr>
+          <w:rFonts w:ascii="Times New Roman" w:hAnsi="Times New Roman" w:cs="Times New Roman"/>
+          <w:b/>
+          <w:bCs/>
+          <w:sz w:val="24"/>
+          <w:szCs w:val="24"/>
+        </w:rPr>
+        <w:t>оздаем</w:t>
+      </w:r>
+      <w:proofErr w:type="spellEnd"/>
+      <w:r>
+        <w:rPr>
+          <w:rFonts w:ascii="Times New Roman" w:hAnsi="Times New Roman" w:cs="Times New Roman"/>
+          <w:b/>
+          <w:bCs/>
+          <w:sz w:val="24"/>
+          <w:szCs w:val="24"/>
+          <w:lang w:val="en-US"/>
         </w:rPr>
         <w:t xml:space="preserve"> </w:t>
       </w:r>
-      <w:proofErr w:type="spellStart"/>
-      <w:r>
-        <w:rPr>
-          <w:rFonts w:ascii="Times New Roman" w:hAnsi="Times New Roman" w:cs="Times New Roman"/>
-          <w:sz w:val="24"/>
-          <w:szCs w:val="24"/>
-        </w:rPr>
-        <w:t>install</w:t>
-      </w:r>
-      <w:proofErr w:type="spellEnd"/>
-      <w:r>
-        <w:rPr>
-          <w:rFonts w:ascii="Times New Roman" w:hAnsi="Times New Roman" w:cs="Times New Roman"/>
-          <w:sz w:val="24"/>
-          <w:szCs w:val="24"/>
+      <w:r>
+        <w:rPr>
+          <w:rFonts w:ascii="Times New Roman" w:hAnsi="Times New Roman" w:cs="Times New Roman"/>
+          <w:b/>
+          <w:bCs/>
+          <w:sz w:val="24"/>
+          <w:szCs w:val="24"/>
+        </w:rPr>
+        <w:t>новый</w:t>
+      </w:r>
+      <w:r>
+        <w:rPr>
+          <w:rFonts w:ascii="Times New Roman" w:hAnsi="Times New Roman" w:cs="Times New Roman"/>
+          <w:b/>
+          <w:bCs/>
+          <w:sz w:val="24"/>
+          <w:szCs w:val="24"/>
+          <w:lang w:val="en-US"/>
         </w:rPr>
         <w:t xml:space="preserve"> </w:t>
       </w:r>
-      <w:proofErr w:type="spellStart"/>
-      <w:r>
-        <w:rPr>
-          <w:rFonts w:ascii="Times New Roman" w:hAnsi="Times New Roman" w:cs="Times New Roman"/>
-          <w:sz w:val="24"/>
-          <w:szCs w:val="24"/>
-        </w:rPr>
-        <w:t>django</w:t>
-      </w:r>
-      <w:proofErr w:type="spellEnd"/>
-    </w:p>
-    <w:p>
-      <w:pPr>
-        <w:spacing w:line="240" w:lineRule="auto"/>
-        <w:rPr>
-          <w:rFonts w:ascii="Times New Roman" w:hAnsi="Times New Roman" w:cs="Times New Roman"/>
-          <w:sz w:val="24"/>
-          <w:szCs w:val="24"/>
-        </w:rPr>
-      </w:pPr>
-    </w:p>
-    <w:p>
-      <w:pPr>
-        <w:spacing w:line="240" w:lineRule="auto"/>
-        <w:ind w:firstLine="708"/>
-        <w:rPr>
-          <w:rFonts w:ascii="Times New Roman" w:hAnsi="Times New Roman" w:cs="Times New Roman"/>
-          <w:b/>
-          <w:bCs/>
-          <w:sz w:val="24"/>
-          <w:szCs w:val="24"/>
-        </w:rPr>
-      </w:pPr>
-      <w:proofErr w:type="spellStart"/>
-      <w:r>
-        <w:rPr>
-          <w:rFonts w:ascii="Times New Roman" w:hAnsi="Times New Roman" w:cs="Times New Roman"/>
-          <w:b/>
-          <w:bCs/>
-          <w:sz w:val="24"/>
-          <w:szCs w:val="24"/>
-        </w:rPr>
-        <w:t>Cоздаем</w:t>
-      </w:r>
-      <w:proofErr w:type="spellEnd"/>
-      <w:r>
-        <w:rPr>
-          <w:rFonts w:ascii="Times New Roman" w:hAnsi="Times New Roman" w:cs="Times New Roman"/>
-          <w:b/>
-          <w:bCs/>
-          <w:sz w:val="24"/>
-          <w:szCs w:val="24"/>
-        </w:rPr>
-        <w:t xml:space="preserve"> новый проект </w:t>
-      </w:r>
-      <w:proofErr w:type="spellStart"/>
-      <w:r>
-        <w:rPr>
-          <w:rFonts w:ascii="Times New Roman" w:hAnsi="Times New Roman" w:cs="Times New Roman"/>
-          <w:b/>
-          <w:bCs/>
-          <w:sz w:val="24"/>
-          <w:szCs w:val="24"/>
-        </w:rPr>
-        <w:t>Django</w:t>
-      </w:r>
-      <w:proofErr w:type="spellEnd"/>
-      <w:r>
-        <w:rPr>
-          <w:rFonts w:ascii="Times New Roman" w:hAnsi="Times New Roman" w:cs="Times New Roman"/>
-          <w:b/>
-          <w:bCs/>
-          <w:sz w:val="24"/>
-          <w:szCs w:val="24"/>
+      <w:r>
+        <w:rPr>
+          <w:rFonts w:ascii="Times New Roman" w:hAnsi="Times New Roman" w:cs="Times New Roman"/>
+          <w:b/>
+          <w:bCs/>
+          <w:sz w:val="24"/>
+          <w:szCs w:val="24"/>
+        </w:rPr>
+        <w:t>проект</w:t>
+      </w:r>
+      <w:r>
+        <w:rPr>
+          <w:rFonts w:ascii="Times New Roman" w:hAnsi="Times New Roman" w:cs="Times New Roman"/>
+          <w:b/>
+          <w:bCs/>
+          <w:sz w:val="24"/>
+          <w:szCs w:val="24"/>
+          <w:lang w:val="en-US"/>
+        </w:rPr>
+        <w:t xml:space="preserve"> Django </w:t>
+      </w:r>
+    </w:p>
+    <w:p>
+      <w:pPr>
+        <w:spacing w:line="240" w:lineRule="auto"/>
+        <w:rPr>
+          <w:rFonts w:ascii="Times New Roman" w:hAnsi="Times New Roman" w:cs="Times New Roman"/>
+          <w:sz w:val="24"/>
+          <w:szCs w:val="24"/>
+          <w:lang w:val="en-US"/>
+        </w:rPr>
+      </w:pPr>
+      <w:proofErr w:type="spellStart"/>
+      <w:r>
+        <w:rPr>
+          <w:rFonts w:ascii="Times New Roman" w:hAnsi="Times New Roman" w:cs="Times New Roman"/>
+          <w:sz w:val="24"/>
+          <w:szCs w:val="24"/>
+          <w:lang w:val="en-US"/>
+        </w:rPr>
+        <w:t>djangoadmin</w:t>
+      </w:r>
+      <w:proofErr w:type="spellEnd"/>
+      <w:r>
+        <w:rPr>
+          <w:rFonts w:ascii="Times New Roman" w:hAnsi="Times New Roman" w:cs="Times New Roman"/>
+          <w:sz w:val="24"/>
+          <w:szCs w:val="24"/>
+          <w:lang w:val="en-US"/>
         </w:rPr>
         <w:t xml:space="preserve"> </w:t>
       </w:r>
-    </w:p>
-    <w:p>
-      <w:pPr>
-        <w:spacing w:line="240" w:lineRule="auto"/>
-        <w:rPr>
-          <w:rFonts w:ascii="Times New Roman" w:hAnsi="Times New Roman" w:cs="Times New Roman"/>
-          <w:sz w:val="24"/>
-          <w:szCs w:val="24"/>
-        </w:rPr>
-      </w:pPr>
-      <w:proofErr w:type="spellStart"/>
-      <w:r>
-        <w:rPr>
-          <w:rFonts w:ascii="Times New Roman" w:hAnsi="Times New Roman" w:cs="Times New Roman"/>
-          <w:sz w:val="24"/>
-          <w:szCs w:val="24"/>
-        </w:rPr>
-        <w:t>djangoadmin</w:t>
-      </w:r>
-      <w:proofErr w:type="spellEnd"/>
-      <w:r>
-        <w:rPr>
-          <w:rFonts w:ascii="Times New Roman" w:hAnsi="Times New Roman" w:cs="Times New Roman"/>
-          <w:sz w:val="24"/>
-          <w:szCs w:val="24"/>
-        </w:rPr>
-        <w:t xml:space="preserve"> </w:t>
-      </w:r>
-      <w:proofErr w:type="spellStart"/>
-      <w:r>
-        <w:rPr>
-          <w:rFonts w:ascii="Times New Roman" w:hAnsi="Times New Roman" w:cs="Times New Roman"/>
-          <w:sz w:val="24"/>
-          <w:szCs w:val="24"/>
+      <w:proofErr w:type="spellStart"/>
+      <w:r>
+        <w:rPr>
+          <w:rFonts w:ascii="Times New Roman" w:hAnsi="Times New Roman" w:cs="Times New Roman"/>
+          <w:sz w:val="24"/>
+          <w:szCs w:val="24"/>
+          <w:lang w:val="en-US"/>
         </w:rPr>
         <w:t>startproject</w:t>
       </w:r>
@@ -460,6 +478,7 @@
           <w:rFonts w:ascii="Times New Roman" w:hAnsi="Times New Roman" w:cs="Times New Roman"/>
           <w:sz w:val="24"/>
           <w:szCs w:val="24"/>
+          <w:lang w:val="en-US"/>
         </w:rPr>
         <w:t xml:space="preserve"> &lt;</w:t>
       </w:r>
@@ -469,6 +488,7 @@
           <w:rFonts w:ascii="Times New Roman" w:hAnsi="Times New Roman" w:cs="Times New Roman"/>
           <w:sz w:val="24"/>
           <w:szCs w:val="24"/>
+          <w:lang w:val="en-US"/>
         </w:rPr>
         <w:t>project_name</w:t>
       </w:r>
@@ -478,6 +498,7 @@
           <w:rFonts w:ascii="Times New Roman" w:hAnsi="Times New Roman" w:cs="Times New Roman"/>
           <w:sz w:val="24"/>
           <w:szCs w:val="24"/>
+          <w:lang w:val="en-US"/>
         </w:rPr>
         <w:t>&gt;</w:t>
       </w:r>
@@ -3232,40 +3253,7 @@
           <w:u w:val="single"/>
         </w:rPr>
         <w:lastRenderedPageBreak/>
-        <w:t xml:space="preserve">Урок </w:t>
-      </w:r>
-      <w:r>
-        <w:rPr>
-          <w:rFonts w:ascii="Times New Roman" w:hAnsi="Times New Roman" w:cs="Times New Roman"/>
-          <w:b/>
-          <w:bCs/>
-          <w:sz w:val="32"/>
-          <w:szCs w:val="32"/>
-          <w:u w:val="single"/>
-        </w:rPr>
-        <w:t>2</w:t>
-      </w:r>
-      <w:r>
-        <w:rPr>
-          <w:rFonts w:ascii="Times New Roman" w:hAnsi="Times New Roman" w:cs="Times New Roman"/>
-          <w:b/>
-          <w:bCs/>
-          <w:sz w:val="32"/>
-          <w:szCs w:val="32"/>
-          <w:u w:val="single"/>
-        </w:rPr>
-        <w:t xml:space="preserve">: </w:t>
-      </w:r>
-      <w:r>
-        <w:rPr>
-          <w:rFonts w:ascii="Times New Roman" w:hAnsi="Times New Roman" w:cs="Times New Roman"/>
-          <w:b/>
-          <w:bCs/>
-          <w:sz w:val="32"/>
-          <w:szCs w:val="32"/>
-          <w:u w:val="single"/>
-        </w:rPr>
-        <w:t>Работа с моделями</w:t>
+        <w:t>Урок 2: Работа с моделями</w:t>
       </w:r>
     </w:p>
     <w:p>
@@ -3523,26 +3511,18 @@
           <w:rFonts w:ascii="Times New Roman" w:hAnsi="Times New Roman" w:cs="Times New Roman"/>
           <w:sz w:val="24"/>
           <w:szCs w:val="24"/>
-        </w:rPr>
-      </w:pPr>
-      <w:proofErr w:type="spellStart"/>
+          <w:lang w:val="en-US"/>
+        </w:rPr>
+      </w:pPr>
       <w:proofErr w:type="gramStart"/>
       <w:r>
         <w:rPr>
           <w:rFonts w:ascii="Times New Roman" w:hAnsi="Times New Roman" w:cs="Times New Roman"/>
           <w:sz w:val="24"/>
           <w:szCs w:val="24"/>
-        </w:rPr>
-        <w:t>cd</w:t>
-      </w:r>
-      <w:proofErr w:type="spellEnd"/>
-      <w:r>
-        <w:rPr>
-          <w:rFonts w:ascii="Times New Roman" w:hAnsi="Times New Roman" w:cs="Times New Roman"/>
-          <w:sz w:val="24"/>
-          <w:szCs w:val="24"/>
-        </w:rPr>
-        <w:t xml:space="preserve"> .</w:t>
+          <w:lang w:val="en-US"/>
+        </w:rPr>
+        <w:t>cd .</w:t>
       </w:r>
       <w:proofErr w:type="gramEnd"/>
       <w:r>
@@ -3550,6 +3530,7 @@
           <w:rFonts w:ascii="Times New Roman" w:hAnsi="Times New Roman" w:cs="Times New Roman"/>
           <w:sz w:val="24"/>
           <w:szCs w:val="24"/>
+          <w:lang w:val="en-US"/>
         </w:rPr>
         <w:t>\</w:t>
       </w:r>
@@ -3559,6 +3540,7 @@
           <w:rFonts w:ascii="Times New Roman" w:hAnsi="Times New Roman" w:cs="Times New Roman"/>
           <w:sz w:val="24"/>
           <w:szCs w:val="24"/>
+          <w:lang w:val="en-US"/>
         </w:rPr>
         <w:t>recipesbook</w:t>
       </w:r>
@@ -3568,6 +3550,7 @@
           <w:rFonts w:ascii="Times New Roman" w:hAnsi="Times New Roman" w:cs="Times New Roman"/>
           <w:sz w:val="24"/>
           <w:szCs w:val="24"/>
+          <w:lang w:val="en-US"/>
         </w:rPr>
         <w:t>\</w:t>
       </w:r>
@@ -3579,32 +3562,25 @@
           <w:rFonts w:ascii="Times New Roman" w:hAnsi="Times New Roman" w:cs="Times New Roman"/>
           <w:sz w:val="24"/>
           <w:szCs w:val="24"/>
-        </w:rPr>
-      </w:pPr>
-      <w:proofErr w:type="spellStart"/>
-      <w:r>
-        <w:rPr>
-          <w:rFonts w:ascii="Times New Roman" w:hAnsi="Times New Roman" w:cs="Times New Roman"/>
-          <w:sz w:val="24"/>
-          <w:szCs w:val="24"/>
-        </w:rPr>
-        <w:t>python</w:t>
-      </w:r>
-      <w:proofErr w:type="spellEnd"/>
-      <w:r>
-        <w:rPr>
-          <w:rFonts w:ascii="Times New Roman" w:hAnsi="Times New Roman" w:cs="Times New Roman"/>
-          <w:sz w:val="24"/>
-          <w:szCs w:val="24"/>
-        </w:rPr>
-        <w:t xml:space="preserve"> manage.py </w:t>
-      </w:r>
-      <w:proofErr w:type="spellStart"/>
-      <w:r>
-        <w:rPr>
-          <w:rFonts w:ascii="Times New Roman" w:hAnsi="Times New Roman" w:cs="Times New Roman"/>
-          <w:sz w:val="24"/>
-          <w:szCs w:val="24"/>
+          <w:lang w:val="en-US"/>
+        </w:rPr>
+      </w:pPr>
+      <w:r>
+        <w:rPr>
+          <w:rFonts w:ascii="Times New Roman" w:hAnsi="Times New Roman" w:cs="Times New Roman"/>
+          <w:sz w:val="24"/>
+          <w:szCs w:val="24"/>
+          <w:lang w:val="en-US"/>
+        </w:rPr>
+        <w:t xml:space="preserve">python manage.py </w:t>
+      </w:r>
+      <w:proofErr w:type="spellStart"/>
+      <w:r>
+        <w:rPr>
+          <w:rFonts w:ascii="Times New Roman" w:hAnsi="Times New Roman" w:cs="Times New Roman"/>
+          <w:sz w:val="24"/>
+          <w:szCs w:val="24"/>
+          <w:lang w:val="en-US"/>
         </w:rPr>
         <w:t>startapp</w:t>
       </w:r>
@@ -3614,6 +3590,7 @@
           <w:rFonts w:ascii="Times New Roman" w:hAnsi="Times New Roman" w:cs="Times New Roman"/>
           <w:sz w:val="24"/>
           <w:szCs w:val="24"/>
+          <w:lang w:val="en-US"/>
         </w:rPr>
         <w:t xml:space="preserve"> </w:t>
       </w:r>
@@ -3623,6 +3600,7 @@
           <w:rFonts w:ascii="Times New Roman" w:hAnsi="Times New Roman" w:cs="Times New Roman"/>
           <w:sz w:val="24"/>
           <w:szCs w:val="24"/>
+          <w:lang w:val="en-US"/>
         </w:rPr>
         <w:t>userapp</w:t>
       </w:r>
@@ -3635,6 +3613,7 @@
           <w:rFonts w:ascii="Times New Roman" w:hAnsi="Times New Roman" w:cs="Times New Roman"/>
           <w:sz w:val="24"/>
           <w:szCs w:val="24"/>
+          <w:lang w:val="en-US"/>
         </w:rPr>
       </w:pPr>
     </w:p>
@@ -3758,14 +3737,15 @@
       <w:r>
         <w:rPr>
           <w:rFonts w:ascii="Times New Roman" w:hAnsi="Times New Roman" w:cs="Times New Roman"/>
+          <w:noProof/>
           <w:sz w:val="24"/>
           <w:szCs w:val="24"/>
         </w:rPr>
         <w:drawing>
-          <wp:inline distT="0" distB="0" distL="0" distR="0" wp14:anchorId="08DC4DCC" wp14:editId="395AEF26">
-            <wp:extent cx="6645910" cy="1837690"/>
-            <wp:effectExtent l="0" t="0" r="2540" b="0"/>
-            <wp:docPr id="7" name="Рисунок 7"/>
+          <wp:inline distT="0" distB="0" distL="0" distR="0" wp14:anchorId="7B47AA78" wp14:editId="0763A67F">
+            <wp:extent cx="6435833" cy="4591050"/>
+            <wp:effectExtent l="0" t="0" r="3175" b="0"/>
+            <wp:docPr id="14" name="Рисунок 14"/>
             <wp:cNvGraphicFramePr>
               <a:graphicFrameLocks xmlns:a="http://schemas.openxmlformats.org/drawingml/2006/main" noChangeAspect="1"/>
             </wp:cNvGraphicFramePr>
@@ -3785,7 +3765,7 @@
                   <pic:spPr>
                     <a:xfrm>
                       <a:off x="0" y="0"/>
-                      <a:ext cx="6645910" cy="1837690"/>
+                      <a:ext cx="6438997" cy="4593307"/>
                     </a:xfrm>
                     <a:prstGeom prst="rect">
                       <a:avLst/>
@@ -3797,6 +3777,32 @@
           </wp:inline>
         </w:drawing>
       </w:r>
+    </w:p>
+    <w:p>
+      <w:pPr>
+        <w:spacing w:line="240" w:lineRule="auto"/>
+        <w:rPr>
+          <w:rFonts w:ascii="Times New Roman" w:hAnsi="Times New Roman" w:cs="Times New Roman"/>
+          <w:sz w:val="24"/>
+          <w:szCs w:val="24"/>
+        </w:rPr>
+      </w:pPr>
+      <w:r>
+        <w:rPr>
+          <w:rFonts w:ascii="Times New Roman" w:hAnsi="Times New Roman" w:cs="Times New Roman"/>
+          <w:sz w:val="24"/>
+          <w:szCs w:val="24"/>
+        </w:rPr>
+        <w:t>Мы создали модель пользователя, модель продукта и модель заказа</w:t>
+      </w:r>
+      <w:r>
+        <w:rPr>
+          <w:rFonts w:ascii="Times New Roman" w:hAnsi="Times New Roman" w:cs="Times New Roman"/>
+          <w:sz w:val="24"/>
+          <w:szCs w:val="24"/>
+        </w:rPr>
+        <w:t xml:space="preserve">. </w:t>
+      </w:r>
       <w:r>
         <w:rPr>
           <w:rFonts w:ascii="Times New Roman" w:hAnsi="Times New Roman" w:cs="Times New Roman"/>
@@ -3909,6 +3915,252 @@
         <w:spacing w:line="240" w:lineRule="auto"/>
         <w:rPr>
           <w:rFonts w:ascii="Times New Roman" w:hAnsi="Times New Roman" w:cs="Times New Roman"/>
+          <w:color w:val="FF0000"/>
+          <w:sz w:val="24"/>
+          <w:szCs w:val="24"/>
+        </w:rPr>
+      </w:pPr>
+      <w:r>
+        <w:rPr>
+          <w:rFonts w:ascii="Times New Roman" w:hAnsi="Times New Roman" w:cs="Times New Roman"/>
+          <w:color w:val="FF0000"/>
+          <w:sz w:val="24"/>
+          <w:szCs w:val="24"/>
+        </w:rPr>
+        <w:t xml:space="preserve">Внимание! После добавления поля </w:t>
+      </w:r>
+      <w:r>
+        <w:rPr>
+          <w:rFonts w:ascii="Times New Roman" w:hAnsi="Times New Roman" w:cs="Times New Roman"/>
+          <w:color w:val="2F5496" w:themeColor="accent1" w:themeShade="BF"/>
+          <w:sz w:val="24"/>
+          <w:szCs w:val="24"/>
+          <w:lang w:val="en-US"/>
+        </w:rPr>
+        <w:t>image</w:t>
+      </w:r>
+      <w:r>
+        <w:rPr>
+          <w:rFonts w:ascii="Times New Roman" w:hAnsi="Times New Roman" w:cs="Times New Roman"/>
+          <w:sz w:val="24"/>
+          <w:szCs w:val="24"/>
+        </w:rPr>
+        <w:t xml:space="preserve"> = </w:t>
+      </w:r>
+      <w:proofErr w:type="gramStart"/>
+      <w:r>
+        <w:rPr>
+          <w:rFonts w:ascii="Times New Roman" w:hAnsi="Times New Roman" w:cs="Times New Roman"/>
+          <w:color w:val="538135" w:themeColor="accent6" w:themeShade="BF"/>
+          <w:sz w:val="24"/>
+          <w:szCs w:val="24"/>
+          <w:lang w:val="en-US"/>
+        </w:rPr>
+        <w:t>models</w:t>
+      </w:r>
+      <w:r>
+        <w:rPr>
+          <w:rFonts w:ascii="Times New Roman" w:hAnsi="Times New Roman" w:cs="Times New Roman"/>
+          <w:color w:val="538135" w:themeColor="accent6" w:themeShade="BF"/>
+          <w:sz w:val="24"/>
+          <w:szCs w:val="24"/>
+        </w:rPr>
+        <w:t>.</w:t>
+      </w:r>
+      <w:proofErr w:type="spellStart"/>
+      <w:r>
+        <w:rPr>
+          <w:rFonts w:ascii="Times New Roman" w:hAnsi="Times New Roman" w:cs="Times New Roman"/>
+          <w:color w:val="BF8F00" w:themeColor="accent4" w:themeShade="BF"/>
+          <w:sz w:val="24"/>
+          <w:szCs w:val="24"/>
+          <w:lang w:val="en-US"/>
+        </w:rPr>
+        <w:t>ImageField</w:t>
+      </w:r>
+      <w:proofErr w:type="spellEnd"/>
+      <w:proofErr w:type="gramEnd"/>
+      <w:r>
+        <w:rPr>
+          <w:rFonts w:ascii="Times New Roman" w:hAnsi="Times New Roman" w:cs="Times New Roman"/>
+          <w:color w:val="BF8F00" w:themeColor="accent4" w:themeShade="BF"/>
+          <w:sz w:val="24"/>
+          <w:szCs w:val="24"/>
+        </w:rPr>
+        <w:t>(</w:t>
+      </w:r>
+      <w:r>
+        <w:rPr>
+          <w:rFonts w:ascii="Times New Roman" w:hAnsi="Times New Roman" w:cs="Times New Roman"/>
+          <w:color w:val="2F5496" w:themeColor="accent1" w:themeShade="BF"/>
+          <w:sz w:val="24"/>
+          <w:szCs w:val="24"/>
+          <w:lang w:val="en-US"/>
+        </w:rPr>
+        <w:t>upload</w:t>
+      </w:r>
+      <w:r>
+        <w:rPr>
+          <w:rFonts w:ascii="Times New Roman" w:hAnsi="Times New Roman" w:cs="Times New Roman"/>
+          <w:color w:val="2F5496" w:themeColor="accent1" w:themeShade="BF"/>
+          <w:sz w:val="24"/>
+          <w:szCs w:val="24"/>
+        </w:rPr>
+        <w:t>_</w:t>
+      </w:r>
+      <w:r>
+        <w:rPr>
+          <w:rFonts w:ascii="Times New Roman" w:hAnsi="Times New Roman" w:cs="Times New Roman"/>
+          <w:color w:val="2F5496" w:themeColor="accent1" w:themeShade="BF"/>
+          <w:sz w:val="24"/>
+          <w:szCs w:val="24"/>
+          <w:lang w:val="en-US"/>
+        </w:rPr>
+        <w:t>to</w:t>
+      </w:r>
+      <w:r>
+        <w:rPr>
+          <w:rFonts w:ascii="Times New Roman" w:hAnsi="Times New Roman" w:cs="Times New Roman"/>
+          <w:sz w:val="24"/>
+          <w:szCs w:val="24"/>
+        </w:rPr>
+        <w:t>=</w:t>
+      </w:r>
+      <w:r>
+        <w:rPr>
+          <w:rFonts w:ascii="Times New Roman" w:hAnsi="Times New Roman" w:cs="Times New Roman"/>
+          <w:color w:val="C45911" w:themeColor="accent2" w:themeShade="BF"/>
+          <w:sz w:val="24"/>
+          <w:szCs w:val="24"/>
+        </w:rPr>
+        <w:t>'</w:t>
+      </w:r>
+      <w:r>
+        <w:rPr>
+          <w:rFonts w:ascii="Times New Roman" w:hAnsi="Times New Roman" w:cs="Times New Roman"/>
+          <w:color w:val="C45911" w:themeColor="accent2" w:themeShade="BF"/>
+          <w:sz w:val="24"/>
+          <w:szCs w:val="24"/>
+          <w:lang w:val="en-US"/>
+        </w:rPr>
+        <w:t>photo</w:t>
+      </w:r>
+      <w:r>
+        <w:rPr>
+          <w:rFonts w:ascii="Times New Roman" w:hAnsi="Times New Roman" w:cs="Times New Roman"/>
+          <w:color w:val="C45911" w:themeColor="accent2" w:themeShade="BF"/>
+          <w:sz w:val="24"/>
+          <w:szCs w:val="24"/>
+        </w:rPr>
+        <w:t>/'</w:t>
+      </w:r>
+      <w:r>
+        <w:rPr>
+          <w:rFonts w:ascii="Times New Roman" w:hAnsi="Times New Roman" w:cs="Times New Roman"/>
+          <w:color w:val="BF8F00" w:themeColor="accent4" w:themeShade="BF"/>
+          <w:sz w:val="24"/>
+          <w:szCs w:val="24"/>
+        </w:rPr>
+        <w:t xml:space="preserve">) </w:t>
+      </w:r>
+      <w:r>
+        <w:rPr>
+          <w:rFonts w:ascii="Times New Roman" w:hAnsi="Times New Roman" w:cs="Times New Roman"/>
+          <w:color w:val="FF0000"/>
+          <w:sz w:val="24"/>
+          <w:szCs w:val="24"/>
+        </w:rPr>
+        <w:t xml:space="preserve">необходимо добавить пакет </w:t>
+      </w:r>
+      <w:r>
+        <w:rPr>
+          <w:rFonts w:ascii="Times New Roman" w:hAnsi="Times New Roman" w:cs="Times New Roman"/>
+          <w:color w:val="FF0000"/>
+          <w:sz w:val="24"/>
+          <w:szCs w:val="24"/>
+          <w:lang w:val="en-US"/>
+        </w:rPr>
+        <w:t>Pillow</w:t>
+      </w:r>
+      <w:r>
+        <w:rPr>
+          <w:rFonts w:ascii="Times New Roman" w:hAnsi="Times New Roman" w:cs="Times New Roman"/>
+          <w:color w:val="FF0000"/>
+          <w:sz w:val="24"/>
+          <w:szCs w:val="24"/>
+        </w:rPr>
+        <w:t xml:space="preserve"> для запуска сервера.</w:t>
+      </w:r>
+    </w:p>
+    <w:p>
+      <w:pPr>
+        <w:spacing w:line="240" w:lineRule="auto"/>
+        <w:rPr>
+          <w:rFonts w:ascii="Times New Roman" w:hAnsi="Times New Roman" w:cs="Times New Roman"/>
+          <w:sz w:val="24"/>
+          <w:szCs w:val="24"/>
+        </w:rPr>
+      </w:pPr>
+      <w:r>
+        <w:rPr>
+          <w:rFonts w:ascii="Times New Roman" w:hAnsi="Times New Roman" w:cs="Times New Roman"/>
+          <w:sz w:val="24"/>
+          <w:szCs w:val="24"/>
+          <w:lang w:val="en-US"/>
+        </w:rPr>
+        <w:t>pip</w:t>
+      </w:r>
+      <w:r>
+        <w:rPr>
+          <w:rFonts w:ascii="Times New Roman" w:hAnsi="Times New Roman" w:cs="Times New Roman"/>
+          <w:sz w:val="24"/>
+          <w:szCs w:val="24"/>
+        </w:rPr>
+        <w:t xml:space="preserve"> </w:t>
+      </w:r>
+      <w:r>
+        <w:rPr>
+          <w:rFonts w:ascii="Times New Roman" w:hAnsi="Times New Roman" w:cs="Times New Roman"/>
+          <w:sz w:val="24"/>
+          <w:szCs w:val="24"/>
+          <w:lang w:val="en-US"/>
+        </w:rPr>
+        <w:t>install</w:t>
+      </w:r>
+      <w:r>
+        <w:rPr>
+          <w:rFonts w:ascii="Times New Roman" w:hAnsi="Times New Roman" w:cs="Times New Roman"/>
+          <w:sz w:val="24"/>
+          <w:szCs w:val="24"/>
+        </w:rPr>
+        <w:t xml:space="preserve"> </w:t>
+      </w:r>
+      <w:r>
+        <w:rPr>
+          <w:rFonts w:ascii="Times New Roman" w:hAnsi="Times New Roman" w:cs="Times New Roman"/>
+          <w:sz w:val="24"/>
+          <w:szCs w:val="24"/>
+          <w:lang w:val="en-US"/>
+        </w:rPr>
+        <w:t>Pillow</w:t>
+      </w:r>
+    </w:p>
+    <w:p>
+      <w:pPr>
+        <w:spacing w:line="240" w:lineRule="auto"/>
+        <w:rPr>
+          <w:rFonts w:ascii="Times New Roman" w:hAnsi="Times New Roman" w:cs="Times New Roman"/>
+          <w:color w:val="FF0000"/>
+          <w:sz w:val="24"/>
+          <w:szCs w:val="24"/>
+        </w:rPr>
+      </w:pPr>
+    </w:p>
+    <w:p>
+      <w:pPr>
+        <w:spacing w:line="240" w:lineRule="auto"/>
+        <w:rPr>
+          <w:rFonts w:ascii="Times New Roman" w:hAnsi="Times New Roman" w:cs="Times New Roman"/>
           <w:sz w:val="24"/>
           <w:szCs w:val="24"/>
         </w:rPr>
@@ -3921,23 +4173,1113 @@
         </w:rPr>
         <w:t xml:space="preserve">Подробнее о полях по ссылке: </w:t>
       </w:r>
-      <w:r>
-        <w:rPr>
-          <w:rFonts w:ascii="Times New Roman" w:hAnsi="Times New Roman" w:cs="Times New Roman"/>
-          <w:sz w:val="24"/>
-          <w:szCs w:val="24"/>
-        </w:rPr>
-        <w:t>https://docs.djangoproject.com/en/4.2/ref/models/fields/#model-field-types</w:t>
-      </w:r>
-    </w:p>
-    <w:p>
-      <w:pPr>
-        <w:spacing w:line="240" w:lineRule="auto"/>
-        <w:rPr>
-          <w:rFonts w:ascii="Times New Roman" w:hAnsi="Times New Roman" w:cs="Times New Roman"/>
-          <w:sz w:val="24"/>
-          <w:szCs w:val="24"/>
-          <w:lang w:val="en-US"/>
+      <w:hyperlink r:id="rId14" w:history="1">
+        <w:r>
+          <w:rPr>
+            <w:rStyle w:val="a3"/>
+            <w:rFonts w:ascii="Times New Roman" w:hAnsi="Times New Roman" w:cs="Times New Roman"/>
+            <w:sz w:val="24"/>
+            <w:szCs w:val="24"/>
+          </w:rPr>
+          <w:t>https://docs.djangoproject.com/en/4.2/ref/models/fields/#model-field-types</w:t>
+        </w:r>
+      </w:hyperlink>
+    </w:p>
+    <w:p>
+      <w:pPr>
+        <w:spacing w:line="240" w:lineRule="auto"/>
+        <w:ind w:firstLine="708"/>
+        <w:rPr>
+          <w:rFonts w:ascii="Times New Roman" w:hAnsi="Times New Roman" w:cs="Times New Roman"/>
+          <w:sz w:val="24"/>
+          <w:szCs w:val="24"/>
+        </w:rPr>
+      </w:pPr>
+    </w:p>
+    <w:p>
+      <w:pPr>
+        <w:spacing w:line="240" w:lineRule="auto"/>
+        <w:ind w:firstLine="708"/>
+        <w:rPr>
+          <w:rFonts w:ascii="Times New Roman" w:hAnsi="Times New Roman" w:cs="Times New Roman"/>
+          <w:sz w:val="24"/>
+          <w:szCs w:val="24"/>
+        </w:rPr>
+      </w:pPr>
+      <w:r>
+        <w:rPr>
+          <w:rFonts w:ascii="Times New Roman" w:hAnsi="Times New Roman" w:cs="Times New Roman"/>
+          <w:sz w:val="24"/>
+          <w:szCs w:val="24"/>
+        </w:rPr>
+        <w:t xml:space="preserve">После создания моделей, нам нужно подготовить их к переносу в БД (создать миграции) для нашего приложения </w:t>
+      </w:r>
+      <w:proofErr w:type="spellStart"/>
+      <w:r>
+        <w:rPr>
+          <w:rFonts w:ascii="Times New Roman" w:hAnsi="Times New Roman" w:cs="Times New Roman"/>
+          <w:color w:val="FF0000"/>
+          <w:sz w:val="24"/>
+          <w:szCs w:val="24"/>
+          <w:lang w:val="en-US"/>
+        </w:rPr>
+        <w:t>userapp</w:t>
+      </w:r>
+      <w:proofErr w:type="spellEnd"/>
+    </w:p>
+    <w:p>
+      <w:pPr>
+        <w:spacing w:line="240" w:lineRule="auto"/>
+        <w:rPr>
+          <w:rFonts w:ascii="Times New Roman" w:hAnsi="Times New Roman" w:cs="Times New Roman"/>
+          <w:sz w:val="24"/>
+          <w:szCs w:val="24"/>
+          <w:lang w:val="en-US"/>
+        </w:rPr>
+      </w:pPr>
+      <w:r>
+        <w:rPr>
+          <w:rFonts w:ascii="Times New Roman" w:hAnsi="Times New Roman" w:cs="Times New Roman"/>
+          <w:sz w:val="24"/>
+          <w:szCs w:val="24"/>
+          <w:lang w:val="en-US"/>
+        </w:rPr>
+        <w:t xml:space="preserve">python manage.py </w:t>
+      </w:r>
+      <w:proofErr w:type="spellStart"/>
+      <w:r>
+        <w:rPr>
+          <w:rFonts w:ascii="Times New Roman" w:hAnsi="Times New Roman" w:cs="Times New Roman"/>
+          <w:sz w:val="24"/>
+          <w:szCs w:val="24"/>
+          <w:lang w:val="en-US"/>
+        </w:rPr>
+        <w:t>makemigrations</w:t>
+      </w:r>
+      <w:proofErr w:type="spellEnd"/>
+      <w:r>
+        <w:rPr>
+          <w:rFonts w:ascii="Times New Roman" w:hAnsi="Times New Roman" w:cs="Times New Roman"/>
+          <w:sz w:val="24"/>
+          <w:szCs w:val="24"/>
+          <w:lang w:val="en-US"/>
+        </w:rPr>
+        <w:t xml:space="preserve"> </w:t>
+      </w:r>
+      <w:proofErr w:type="spellStart"/>
+      <w:r>
+        <w:rPr>
+          <w:rFonts w:ascii="Times New Roman" w:hAnsi="Times New Roman" w:cs="Times New Roman"/>
+          <w:sz w:val="24"/>
+          <w:szCs w:val="24"/>
+          <w:lang w:val="en-US"/>
+        </w:rPr>
+        <w:t>userapp</w:t>
+      </w:r>
+      <w:proofErr w:type="spellEnd"/>
+    </w:p>
+    <w:p>
+      <w:pPr>
+        <w:spacing w:line="240" w:lineRule="auto"/>
+        <w:rPr>
+          <w:rFonts w:ascii="Times New Roman" w:hAnsi="Times New Roman" w:cs="Times New Roman"/>
+          <w:color w:val="FF0000"/>
+          <w:sz w:val="24"/>
+          <w:szCs w:val="24"/>
+        </w:rPr>
+      </w:pPr>
+      <w:r>
+        <w:rPr>
+          <w:rFonts w:ascii="Times New Roman" w:hAnsi="Times New Roman" w:cs="Times New Roman"/>
+          <w:color w:val="FF0000"/>
+          <w:sz w:val="24"/>
+          <w:szCs w:val="24"/>
+        </w:rPr>
+        <w:t>Внимание</w:t>
+      </w:r>
+      <w:r>
+        <w:rPr>
+          <w:rFonts w:ascii="Times New Roman" w:hAnsi="Times New Roman" w:cs="Times New Roman"/>
+          <w:color w:val="FF0000"/>
+          <w:sz w:val="24"/>
+          <w:szCs w:val="24"/>
+          <w:lang w:val="en-US"/>
+        </w:rPr>
+        <w:t xml:space="preserve">! </w:t>
+      </w:r>
+      <w:r>
+        <w:rPr>
+          <w:rFonts w:ascii="Times New Roman" w:hAnsi="Times New Roman" w:cs="Times New Roman"/>
+          <w:color w:val="FF0000"/>
+          <w:sz w:val="24"/>
+          <w:szCs w:val="24"/>
+        </w:rPr>
+        <w:t xml:space="preserve">Если опустить имя приложения, команда </w:t>
+      </w:r>
+      <w:proofErr w:type="spellStart"/>
+      <w:r>
+        <w:rPr>
+          <w:rFonts w:ascii="Times New Roman" w:hAnsi="Times New Roman" w:cs="Times New Roman"/>
+          <w:b/>
+          <w:bCs/>
+          <w:color w:val="FF0000"/>
+          <w:sz w:val="24"/>
+          <w:szCs w:val="24"/>
+          <w:u w:val="single"/>
+        </w:rPr>
+        <w:t>python</w:t>
+      </w:r>
+      <w:proofErr w:type="spellEnd"/>
+      <w:r>
+        <w:rPr>
+          <w:rFonts w:ascii="Times New Roman" w:hAnsi="Times New Roman" w:cs="Times New Roman"/>
+          <w:b/>
+          <w:bCs/>
+          <w:color w:val="FF0000"/>
+          <w:sz w:val="24"/>
+          <w:szCs w:val="24"/>
+          <w:u w:val="single"/>
+        </w:rPr>
+        <w:t xml:space="preserve"> manage.py </w:t>
+      </w:r>
+      <w:proofErr w:type="spellStart"/>
+      <w:r>
+        <w:rPr>
+          <w:rFonts w:ascii="Times New Roman" w:hAnsi="Times New Roman" w:cs="Times New Roman"/>
+          <w:b/>
+          <w:bCs/>
+          <w:color w:val="FF0000"/>
+          <w:sz w:val="24"/>
+          <w:szCs w:val="24"/>
+          <w:u w:val="single"/>
+        </w:rPr>
+        <w:t>makemigrations</w:t>
+      </w:r>
+      <w:proofErr w:type="spellEnd"/>
+      <w:r>
+        <w:rPr>
+          <w:rFonts w:ascii="Times New Roman" w:hAnsi="Times New Roman" w:cs="Times New Roman"/>
+          <w:color w:val="FF0000"/>
+          <w:sz w:val="24"/>
+          <w:szCs w:val="24"/>
+        </w:rPr>
+        <w:t xml:space="preserve"> попытается найти изменения во всех приложениях проекта и создать миграции для каждого из них.</w:t>
+      </w:r>
+    </w:p>
+    <w:p>
+      <w:pPr>
+        <w:spacing w:line="240" w:lineRule="auto"/>
+        <w:rPr>
+          <w:rFonts w:ascii="Times New Roman" w:hAnsi="Times New Roman" w:cs="Times New Roman"/>
+          <w:sz w:val="24"/>
+          <w:szCs w:val="24"/>
+        </w:rPr>
+      </w:pPr>
+    </w:p>
+    <w:p>
+      <w:pPr>
+        <w:spacing w:line="240" w:lineRule="auto"/>
+        <w:rPr>
+          <w:rFonts w:ascii="Times New Roman" w:hAnsi="Times New Roman" w:cs="Times New Roman"/>
+          <w:sz w:val="24"/>
+          <w:szCs w:val="24"/>
+        </w:rPr>
+      </w:pPr>
+      <w:r>
+        <w:rPr>
+          <w:rFonts w:ascii="Times New Roman" w:hAnsi="Times New Roman" w:cs="Times New Roman"/>
+          <w:sz w:val="24"/>
+          <w:szCs w:val="24"/>
+        </w:rPr>
+        <w:tab/>
+      </w:r>
+      <w:r>
+        <w:rPr>
+          <w:rFonts w:ascii="Times New Roman" w:hAnsi="Times New Roman" w:cs="Times New Roman"/>
+          <w:sz w:val="24"/>
+          <w:szCs w:val="24"/>
+        </w:rPr>
+        <w:t>Теперь нам надо применить миграции, то есть залить все структуры в БД</w:t>
+      </w:r>
+    </w:p>
+    <w:p>
+      <w:pPr>
+        <w:spacing w:line="240" w:lineRule="auto"/>
+        <w:rPr>
+          <w:rFonts w:ascii="Times New Roman" w:hAnsi="Times New Roman" w:cs="Times New Roman"/>
+          <w:sz w:val="24"/>
+          <w:szCs w:val="24"/>
+          <w:lang w:val="en-US"/>
+        </w:rPr>
+      </w:pPr>
+      <w:r>
+        <w:rPr>
+          <w:rFonts w:ascii="Times New Roman" w:hAnsi="Times New Roman" w:cs="Times New Roman"/>
+          <w:sz w:val="24"/>
+          <w:szCs w:val="24"/>
+        </w:rPr>
+        <w:t xml:space="preserve"> </w:t>
+      </w:r>
+      <w:proofErr w:type="spellStart"/>
+      <w:r>
+        <w:rPr>
+          <w:rFonts w:ascii="Times New Roman" w:hAnsi="Times New Roman" w:cs="Times New Roman"/>
+          <w:sz w:val="24"/>
+          <w:szCs w:val="24"/>
+        </w:rPr>
+        <w:t>python</w:t>
+      </w:r>
+      <w:proofErr w:type="spellEnd"/>
+      <w:r>
+        <w:rPr>
+          <w:rFonts w:ascii="Times New Roman" w:hAnsi="Times New Roman" w:cs="Times New Roman"/>
+          <w:sz w:val="24"/>
+          <w:szCs w:val="24"/>
+        </w:rPr>
+        <w:t xml:space="preserve"> manage.py </w:t>
+      </w:r>
+      <w:proofErr w:type="spellStart"/>
+      <w:r>
+        <w:rPr>
+          <w:rFonts w:ascii="Times New Roman" w:hAnsi="Times New Roman" w:cs="Times New Roman"/>
+          <w:sz w:val="24"/>
+          <w:szCs w:val="24"/>
+        </w:rPr>
+        <w:t>migrate</w:t>
+      </w:r>
+      <w:proofErr w:type="spellEnd"/>
+    </w:p>
+    <w:p>
+      <w:pPr>
+        <w:spacing w:line="240" w:lineRule="auto"/>
+        <w:rPr>
+          <w:rFonts w:ascii="Times New Roman" w:hAnsi="Times New Roman" w:cs="Times New Roman"/>
+          <w:sz w:val="24"/>
+          <w:szCs w:val="24"/>
+          <w:lang w:val="en-US"/>
+        </w:rPr>
+      </w:pPr>
+      <w:r>
+        <w:rPr>
+          <w:rFonts w:ascii="Times New Roman" w:hAnsi="Times New Roman" w:cs="Times New Roman"/>
+          <w:noProof/>
+          <w:sz w:val="24"/>
+          <w:szCs w:val="24"/>
+          <w:lang w:val="en-US"/>
+        </w:rPr>
+        <w:drawing>
+          <wp:inline distT="0" distB="0" distL="0" distR="0" wp14:anchorId="3BC777DD" wp14:editId="6E4E3F09">
+            <wp:extent cx="6645910" cy="4376420"/>
+            <wp:effectExtent l="0" t="0" r="2540" b="5080"/>
+            <wp:docPr id="10" name="Рисунок 10"/>
+            <wp:cNvGraphicFramePr>
+              <a:graphicFrameLocks xmlns:a="http://schemas.openxmlformats.org/drawingml/2006/main" noChangeAspect="1"/>
+            </wp:cNvGraphicFramePr>
+            <a:graphic xmlns:a="http://schemas.openxmlformats.org/drawingml/2006/main">
+              <a:graphicData uri="http://schemas.openxmlformats.org/drawingml/2006/picture">
+                <pic:pic xmlns:pic="http://schemas.openxmlformats.org/drawingml/2006/picture">
+                  <pic:nvPicPr>
+                    <pic:cNvPr id="1" name=""/>
+                    <pic:cNvPicPr/>
+                  </pic:nvPicPr>
+                  <pic:blipFill>
+                    <a:blip r:embed="rId15"/>
+                    <a:stretch>
+                      <a:fillRect/>
+                    </a:stretch>
+                  </pic:blipFill>
+                  <pic:spPr>
+                    <a:xfrm>
+                      <a:off x="0" y="0"/>
+                      <a:ext cx="6645910" cy="4376420"/>
+                    </a:xfrm>
+                    <a:prstGeom prst="rect">
+                      <a:avLst/>
+                    </a:prstGeom>
+                  </pic:spPr>
+                </pic:pic>
+              </a:graphicData>
+            </a:graphic>
+          </wp:inline>
+        </w:drawing>
+      </w:r>
+    </w:p>
+    <w:p>
+      <w:pPr>
+        <w:rPr>
+          <w:rFonts w:ascii="Times New Roman" w:hAnsi="Times New Roman" w:cs="Times New Roman"/>
+          <w:sz w:val="24"/>
+          <w:szCs w:val="24"/>
+        </w:rPr>
+      </w:pPr>
+      <w:r>
+        <w:rPr>
+          <w:rFonts w:ascii="Times New Roman" w:hAnsi="Times New Roman" w:cs="Times New Roman"/>
+          <w:sz w:val="24"/>
+          <w:szCs w:val="24"/>
+        </w:rPr>
+        <w:t>База данных создана и теперь к ней можно подключиться</w:t>
+      </w:r>
+    </w:p>
+    <w:p>
+      <w:pPr>
+        <w:rPr>
+          <w:rFonts w:ascii="Times New Roman" w:hAnsi="Times New Roman" w:cs="Times New Roman"/>
+          <w:sz w:val="24"/>
+          <w:szCs w:val="24"/>
+        </w:rPr>
+      </w:pPr>
+    </w:p>
+    <w:p>
+      <w:pPr>
+        <w:rPr>
+          <w:rFonts w:ascii="Times New Roman" w:hAnsi="Times New Roman" w:cs="Times New Roman"/>
+          <w:sz w:val="24"/>
+          <w:szCs w:val="24"/>
+        </w:rPr>
+      </w:pPr>
+      <w:r>
+        <w:rPr>
+          <w:rFonts w:ascii="Times New Roman" w:hAnsi="Times New Roman" w:cs="Times New Roman"/>
+          <w:sz w:val="24"/>
+          <w:szCs w:val="24"/>
+        </w:rPr>
+        <w:tab/>
+        <w:t xml:space="preserve">Создание собственных команд </w:t>
+      </w:r>
+      <w:r>
+        <w:rPr>
+          <w:rFonts w:ascii="Times New Roman" w:hAnsi="Times New Roman" w:cs="Times New Roman"/>
+          <w:color w:val="FF0000"/>
+          <w:sz w:val="24"/>
+          <w:szCs w:val="24"/>
+        </w:rPr>
+        <w:t>manage.</w:t>
+      </w:r>
+      <w:proofErr w:type="spellStart"/>
+      <w:r>
+        <w:rPr>
+          <w:rFonts w:ascii="Times New Roman" w:hAnsi="Times New Roman" w:cs="Times New Roman"/>
+          <w:color w:val="FF0000"/>
+          <w:sz w:val="24"/>
+          <w:szCs w:val="24"/>
+        </w:rPr>
+        <w:t>py</w:t>
+      </w:r>
+      <w:proofErr w:type="spellEnd"/>
+    </w:p>
+    <w:p>
+      <w:pPr>
+        <w:rPr>
+          <w:rFonts w:ascii="Times New Roman" w:hAnsi="Times New Roman" w:cs="Times New Roman"/>
+          <w:sz w:val="24"/>
+          <w:szCs w:val="24"/>
+        </w:rPr>
+      </w:pPr>
+      <w:r>
+        <w:rPr>
+          <w:rFonts w:ascii="Times New Roman" w:hAnsi="Times New Roman" w:cs="Times New Roman"/>
+          <w:sz w:val="24"/>
+          <w:szCs w:val="24"/>
+        </w:rPr>
+        <w:t>Для начала нам надо создать структуру каталогов для команд.</w:t>
+      </w:r>
+    </w:p>
+    <w:p>
+      <w:pPr>
+        <w:rPr>
+          <w:rFonts w:ascii="Times New Roman" w:hAnsi="Times New Roman" w:cs="Times New Roman"/>
+          <w:sz w:val="24"/>
+          <w:szCs w:val="24"/>
+        </w:rPr>
+      </w:pPr>
+      <w:r>
+        <w:rPr>
+          <w:rFonts w:ascii="Times New Roman" w:hAnsi="Times New Roman" w:cs="Times New Roman"/>
+          <w:sz w:val="24"/>
+          <w:szCs w:val="24"/>
+        </w:rPr>
+        <w:lastRenderedPageBreak/>
+        <w:drawing>
+          <wp:inline distT="0" distB="0" distL="0" distR="0" wp14:anchorId="4AD52FBC" wp14:editId="6F9515B0">
+            <wp:extent cx="3505689" cy="2476846"/>
+            <wp:effectExtent l="0" t="0" r="0" b="0"/>
+            <wp:docPr id="11" name="Рисунок 11"/>
+            <wp:cNvGraphicFramePr>
+              <a:graphicFrameLocks xmlns:a="http://schemas.openxmlformats.org/drawingml/2006/main" noChangeAspect="1"/>
+            </wp:cNvGraphicFramePr>
+            <a:graphic xmlns:a="http://schemas.openxmlformats.org/drawingml/2006/main">
+              <a:graphicData uri="http://schemas.openxmlformats.org/drawingml/2006/picture">
+                <pic:pic xmlns:pic="http://schemas.openxmlformats.org/drawingml/2006/picture">
+                  <pic:nvPicPr>
+                    <pic:cNvPr id="1" name=""/>
+                    <pic:cNvPicPr/>
+                  </pic:nvPicPr>
+                  <pic:blipFill>
+                    <a:blip r:embed="rId16"/>
+                    <a:stretch>
+                      <a:fillRect/>
+                    </a:stretch>
+                  </pic:blipFill>
+                  <pic:spPr>
+                    <a:xfrm>
+                      <a:off x="0" y="0"/>
+                      <a:ext cx="3505689" cy="2476846"/>
+                    </a:xfrm>
+                    <a:prstGeom prst="rect">
+                      <a:avLst/>
+                    </a:prstGeom>
+                  </pic:spPr>
+                </pic:pic>
+              </a:graphicData>
+            </a:graphic>
+          </wp:inline>
+        </w:drawing>
+      </w:r>
+    </w:p>
+    <w:p>
+      <w:pPr>
+        <w:rPr>
+          <w:rFonts w:ascii="Times New Roman" w:hAnsi="Times New Roman" w:cs="Times New Roman"/>
+          <w:sz w:val="24"/>
+          <w:szCs w:val="24"/>
+        </w:rPr>
+      </w:pPr>
+      <w:r>
+        <w:rPr>
+          <w:rFonts w:ascii="Times New Roman" w:hAnsi="Times New Roman" w:cs="Times New Roman"/>
+          <w:sz w:val="24"/>
+          <w:szCs w:val="24"/>
+        </w:rPr>
+        <w:t xml:space="preserve">Где </w:t>
+      </w:r>
+      <w:r>
+        <w:rPr>
+          <w:rFonts w:ascii="Times New Roman" w:hAnsi="Times New Roman" w:cs="Times New Roman"/>
+          <w:color w:val="FF0000"/>
+          <w:sz w:val="24"/>
+          <w:szCs w:val="24"/>
+        </w:rPr>
+        <w:t>my_command.</w:t>
+      </w:r>
+      <w:proofErr w:type="spellStart"/>
+      <w:r>
+        <w:rPr>
+          <w:rFonts w:ascii="Times New Roman" w:hAnsi="Times New Roman" w:cs="Times New Roman"/>
+          <w:color w:val="FF0000"/>
+          <w:sz w:val="24"/>
+          <w:szCs w:val="24"/>
+        </w:rPr>
+        <w:t>py</w:t>
+      </w:r>
+      <w:proofErr w:type="spellEnd"/>
+      <w:r>
+        <w:rPr>
+          <w:rFonts w:ascii="Times New Roman" w:hAnsi="Times New Roman" w:cs="Times New Roman"/>
+          <w:color w:val="FF0000"/>
+          <w:sz w:val="24"/>
+          <w:szCs w:val="24"/>
+        </w:rPr>
+        <w:t xml:space="preserve"> </w:t>
+      </w:r>
+      <w:r>
+        <w:rPr>
+          <w:rFonts w:ascii="Times New Roman" w:hAnsi="Times New Roman" w:cs="Times New Roman"/>
+          <w:sz w:val="24"/>
+          <w:szCs w:val="24"/>
+        </w:rPr>
+        <w:t>имя нашей команды, которая будет делать определенные действия.</w:t>
+      </w:r>
+    </w:p>
+    <w:p>
+      <w:pPr>
+        <w:rPr>
+          <w:rFonts w:ascii="Times New Roman" w:hAnsi="Times New Roman" w:cs="Times New Roman"/>
+          <w:sz w:val="24"/>
+          <w:szCs w:val="24"/>
+        </w:rPr>
+      </w:pPr>
+    </w:p>
+    <w:p>
+      <w:pPr>
+        <w:ind w:firstLine="708"/>
+        <w:rPr>
+          <w:rFonts w:ascii="Times New Roman" w:hAnsi="Times New Roman" w:cs="Times New Roman"/>
+          <w:sz w:val="24"/>
+          <w:szCs w:val="24"/>
+        </w:rPr>
+      </w:pPr>
+      <w:r>
+        <w:rPr>
+          <w:rFonts w:ascii="Times New Roman" w:hAnsi="Times New Roman" w:cs="Times New Roman"/>
+          <w:sz w:val="24"/>
+          <w:szCs w:val="24"/>
+        </w:rPr>
+        <w:t>Пишем логику команды</w:t>
+      </w:r>
+    </w:p>
+    <w:p>
+      <w:pPr>
+        <w:rPr>
+          <w:rFonts w:ascii="Times New Roman" w:hAnsi="Times New Roman" w:cs="Times New Roman"/>
+          <w:sz w:val="24"/>
+          <w:szCs w:val="24"/>
+        </w:rPr>
+      </w:pPr>
+      <w:r>
+        <w:rPr>
+          <w:rFonts w:ascii="Times New Roman" w:hAnsi="Times New Roman" w:cs="Times New Roman"/>
+          <w:sz w:val="24"/>
+          <w:szCs w:val="24"/>
+        </w:rPr>
+        <w:drawing>
+          <wp:inline distT="0" distB="0" distL="0" distR="0" wp14:anchorId="456DEB56" wp14:editId="24EA1963">
+            <wp:extent cx="2878794" cy="1209675"/>
+            <wp:effectExtent l="0" t="0" r="0" b="0"/>
+            <wp:docPr id="12" name="Рисунок 12"/>
+            <wp:cNvGraphicFramePr>
+              <a:graphicFrameLocks xmlns:a="http://schemas.openxmlformats.org/drawingml/2006/main" noChangeAspect="1"/>
+            </wp:cNvGraphicFramePr>
+            <a:graphic xmlns:a="http://schemas.openxmlformats.org/drawingml/2006/main">
+              <a:graphicData uri="http://schemas.openxmlformats.org/drawingml/2006/picture">
+                <pic:pic xmlns:pic="http://schemas.openxmlformats.org/drawingml/2006/picture">
+                  <pic:nvPicPr>
+                    <pic:cNvPr id="1" name=""/>
+                    <pic:cNvPicPr/>
+                  </pic:nvPicPr>
+                  <pic:blipFill>
+                    <a:blip r:embed="rId17"/>
+                    <a:stretch>
+                      <a:fillRect/>
+                    </a:stretch>
+                  </pic:blipFill>
+                  <pic:spPr>
+                    <a:xfrm>
+                      <a:off x="0" y="0"/>
+                      <a:ext cx="2900572" cy="1218826"/>
+                    </a:xfrm>
+                    <a:prstGeom prst="rect">
+                      <a:avLst/>
+                    </a:prstGeom>
+                  </pic:spPr>
+                </pic:pic>
+              </a:graphicData>
+            </a:graphic>
+          </wp:inline>
+        </w:drawing>
+      </w:r>
+    </w:p>
+    <w:p>
+      <w:pPr>
+        <w:rPr>
+          <w:rFonts w:ascii="Times New Roman" w:hAnsi="Times New Roman" w:cs="Times New Roman"/>
+          <w:sz w:val="24"/>
+          <w:szCs w:val="24"/>
+        </w:rPr>
+      </w:pPr>
+      <w:r>
+        <w:rPr>
+          <w:rFonts w:ascii="Times New Roman" w:hAnsi="Times New Roman" w:cs="Times New Roman"/>
+          <w:sz w:val="24"/>
+          <w:szCs w:val="24"/>
+        </w:rPr>
+        <w:tab/>
+        <w:t>Запускаем нашу команду из терминала командой</w:t>
+      </w:r>
+    </w:p>
+    <w:p>
+      <w:pPr>
+        <w:rPr>
+          <w:rFonts w:ascii="Times New Roman" w:hAnsi="Times New Roman" w:cs="Times New Roman"/>
+          <w:sz w:val="24"/>
+          <w:szCs w:val="24"/>
+        </w:rPr>
+      </w:pPr>
+      <w:r>
+        <w:rPr>
+          <w:rFonts w:ascii="Times New Roman" w:hAnsi="Times New Roman" w:cs="Times New Roman"/>
+          <w:sz w:val="24"/>
+          <w:szCs w:val="24"/>
+        </w:rPr>
+        <w:t>python manage.</w:t>
+      </w:r>
+      <w:proofErr w:type="spellStart"/>
+      <w:r>
+        <w:rPr>
+          <w:rFonts w:ascii="Times New Roman" w:hAnsi="Times New Roman" w:cs="Times New Roman"/>
+          <w:sz w:val="24"/>
+          <w:szCs w:val="24"/>
+        </w:rPr>
+        <w:t>py</w:t>
+      </w:r>
+      <w:proofErr w:type="spellEnd"/>
+      <w:r>
+        <w:rPr>
+          <w:rFonts w:ascii="Times New Roman" w:hAnsi="Times New Roman" w:cs="Times New Roman"/>
+          <w:sz w:val="24"/>
+          <w:szCs w:val="24"/>
+        </w:rPr>
+        <w:t xml:space="preserve"> my_command</w:t>
+      </w:r>
+    </w:p>
+    <w:p>
+      <w:pPr>
+        <w:rPr>
+          <w:rFonts w:ascii="Times New Roman" w:hAnsi="Times New Roman" w:cs="Times New Roman"/>
+          <w:sz w:val="24"/>
+          <w:szCs w:val="24"/>
+        </w:rPr>
+      </w:pPr>
+      <w:r>
+        <w:rPr>
+          <w:rFonts w:ascii="Times New Roman" w:hAnsi="Times New Roman" w:cs="Times New Roman"/>
+          <w:sz w:val="24"/>
+          <w:szCs w:val="24"/>
+        </w:rPr>
+        <w:t>Посмотреть справку нашей команды, которая указана в строке help =….</w:t>
+      </w:r>
+    </w:p>
+    <w:p>
+      <w:pPr>
+        <w:rPr>
+          <w:rFonts w:ascii="Times New Roman" w:hAnsi="Times New Roman" w:cs="Times New Roman"/>
+          <w:sz w:val="24"/>
+          <w:szCs w:val="24"/>
+        </w:rPr>
+      </w:pPr>
+      <w:r>
+        <w:rPr>
+          <w:rFonts w:ascii="Times New Roman" w:hAnsi="Times New Roman" w:cs="Times New Roman"/>
+          <w:sz w:val="24"/>
+          <w:szCs w:val="24"/>
+        </w:rPr>
+        <w:t xml:space="preserve">python manage.py </w:t>
+      </w:r>
+      <w:proofErr w:type="spellStart"/>
+      <w:r>
+        <w:rPr>
+          <w:rFonts w:ascii="Times New Roman" w:hAnsi="Times New Roman" w:cs="Times New Roman"/>
+          <w:sz w:val="24"/>
+          <w:szCs w:val="24"/>
+        </w:rPr>
+        <w:t>my_command</w:t>
+      </w:r>
+      <w:proofErr w:type="spellEnd"/>
+      <w:r>
+        <w:rPr>
+          <w:rFonts w:ascii="Times New Roman" w:hAnsi="Times New Roman" w:cs="Times New Roman"/>
+          <w:sz w:val="24"/>
+          <w:szCs w:val="24"/>
+        </w:rPr>
+        <w:t xml:space="preserve"> -h</w:t>
+      </w:r>
+    </w:p>
+    <w:p>
+      <w:pPr>
+        <w:rPr>
+          <w:rFonts w:ascii="Times New Roman" w:hAnsi="Times New Roman" w:cs="Times New Roman"/>
+          <w:sz w:val="24"/>
+          <w:szCs w:val="24"/>
+        </w:rPr>
+      </w:pPr>
+    </w:p>
+    <w:p>
+      <w:pPr>
+        <w:jc w:val="center"/>
+        <w:rPr>
+          <w:rFonts w:ascii="Times New Roman" w:hAnsi="Times New Roman" w:cs="Times New Roman"/>
+          <w:sz w:val="24"/>
+          <w:szCs w:val="24"/>
+        </w:rPr>
+      </w:pPr>
+      <w:r>
+        <w:rPr>
+          <w:rFonts w:ascii="Times New Roman" w:hAnsi="Times New Roman" w:cs="Times New Roman"/>
+          <w:sz w:val="24"/>
+          <w:szCs w:val="24"/>
+        </w:rPr>
+        <w:t>Работа с данными в моделях</w:t>
+      </w:r>
+    </w:p>
+    <w:p>
+      <w:pPr>
+        <w:rPr>
+          <w:rFonts w:ascii="Times New Roman" w:hAnsi="Times New Roman" w:cs="Times New Roman"/>
+          <w:sz w:val="24"/>
+          <w:szCs w:val="24"/>
+        </w:rPr>
+      </w:pPr>
+      <w:r>
+        <w:rPr>
+          <w:rFonts w:ascii="Times New Roman" w:hAnsi="Times New Roman" w:cs="Times New Roman"/>
+          <w:sz w:val="24"/>
+          <w:szCs w:val="24"/>
+        </w:rPr>
+        <w:tab/>
+        <w:t>Создание объектов модели CREATE</w:t>
+      </w:r>
+    </w:p>
+    <w:p>
+      <w:pPr>
+        <w:rPr>
+          <w:rFonts w:ascii="Times New Roman" w:hAnsi="Times New Roman" w:cs="Times New Roman"/>
+          <w:sz w:val="24"/>
+          <w:szCs w:val="24"/>
+        </w:rPr>
+      </w:pPr>
+      <w:r>
+        <w:rPr>
+          <w:rFonts w:ascii="Times New Roman" w:hAnsi="Times New Roman" w:cs="Times New Roman"/>
+          <w:sz w:val="24"/>
+          <w:szCs w:val="24"/>
+        </w:rPr>
+        <w:t xml:space="preserve">Добавляем команду </w:t>
+      </w:r>
+      <w:r>
+        <w:rPr>
+          <w:rFonts w:ascii="Times New Roman" w:hAnsi="Times New Roman" w:cs="Times New Roman"/>
+          <w:color w:val="FF0000"/>
+          <w:sz w:val="24"/>
+          <w:szCs w:val="24"/>
+        </w:rPr>
+        <w:t>create_user.</w:t>
+      </w:r>
+      <w:proofErr w:type="spellStart"/>
+      <w:r>
+        <w:rPr>
+          <w:rFonts w:ascii="Times New Roman" w:hAnsi="Times New Roman" w:cs="Times New Roman"/>
+          <w:color w:val="FF0000"/>
+          <w:sz w:val="24"/>
+          <w:szCs w:val="24"/>
+        </w:rPr>
+        <w:t>py</w:t>
+      </w:r>
+      <w:proofErr w:type="spellEnd"/>
+      <w:r>
+        <w:rPr>
+          <w:rFonts w:ascii="Times New Roman" w:hAnsi="Times New Roman" w:cs="Times New Roman"/>
+          <w:color w:val="FF0000"/>
+          <w:sz w:val="24"/>
+          <w:szCs w:val="24"/>
+        </w:rPr>
+        <w:t xml:space="preserve"> </w:t>
+      </w:r>
+      <w:r>
+        <w:rPr>
+          <w:rFonts w:ascii="Times New Roman" w:hAnsi="Times New Roman" w:cs="Times New Roman"/>
+          <w:sz w:val="24"/>
+          <w:szCs w:val="24"/>
+        </w:rPr>
+        <w:t>и добавляем её в пакет с собственными командами</w:t>
+      </w:r>
+    </w:p>
+    <w:p>
+      <w:pPr>
+        <w:rPr>
+          <w:rFonts w:ascii="Times New Roman" w:hAnsi="Times New Roman" w:cs="Times New Roman"/>
+          <w:sz w:val="24"/>
+          <w:szCs w:val="24"/>
+        </w:rPr>
+      </w:pPr>
+      <w:r>
+        <w:rPr>
+          <w:rFonts w:ascii="Times New Roman" w:hAnsi="Times New Roman" w:cs="Times New Roman"/>
+          <w:sz w:val="24"/>
+          <w:szCs w:val="24"/>
+        </w:rPr>
+        <w:drawing>
+          <wp:inline distT="0" distB="0" distL="0" distR="0" wp14:anchorId="43DCA7F5" wp14:editId="0324364D">
+            <wp:extent cx="6029325" cy="1996717"/>
+            <wp:effectExtent l="0" t="0" r="0" b="3810"/>
+            <wp:docPr id="13" name="Рисунок 13"/>
+            <wp:cNvGraphicFramePr>
+              <a:graphicFrameLocks xmlns:a="http://schemas.openxmlformats.org/drawingml/2006/main" noChangeAspect="1"/>
+            </wp:cNvGraphicFramePr>
+            <a:graphic xmlns:a="http://schemas.openxmlformats.org/drawingml/2006/main">
+              <a:graphicData uri="http://schemas.openxmlformats.org/drawingml/2006/picture">
+                <pic:pic xmlns:pic="http://schemas.openxmlformats.org/drawingml/2006/picture">
+                  <pic:nvPicPr>
+                    <pic:cNvPr id="1" name=""/>
+                    <pic:cNvPicPr/>
+                  </pic:nvPicPr>
+                  <pic:blipFill>
+                    <a:blip r:embed="rId18"/>
+                    <a:stretch>
+                      <a:fillRect/>
+                    </a:stretch>
+                  </pic:blipFill>
+                  <pic:spPr>
+                    <a:xfrm>
+                      <a:off x="0" y="0"/>
+                      <a:ext cx="6048442" cy="2003048"/>
+                    </a:xfrm>
+                    <a:prstGeom prst="rect">
+                      <a:avLst/>
+                    </a:prstGeom>
+                  </pic:spPr>
+                </pic:pic>
+              </a:graphicData>
+            </a:graphic>
+          </wp:inline>
+        </w:drawing>
+      </w:r>
+    </w:p>
+    <w:p>
+      <w:pPr>
+        <w:rPr>
+          <w:rFonts w:ascii="Times New Roman" w:hAnsi="Times New Roman" w:cs="Times New Roman"/>
+          <w:sz w:val="24"/>
+          <w:szCs w:val="24"/>
+        </w:rPr>
+      </w:pPr>
+      <w:r>
+        <w:rPr>
+          <w:rFonts w:ascii="Times New Roman" w:hAnsi="Times New Roman" w:cs="Times New Roman"/>
+          <w:sz w:val="24"/>
+          <w:szCs w:val="24"/>
+        </w:rPr>
+        <w:t>В терминале вводим нашу команду для создания пользователя</w:t>
+      </w:r>
+    </w:p>
+    <w:p>
+      <w:pPr>
+        <w:rPr>
+          <w:rFonts w:ascii="Times New Roman" w:hAnsi="Times New Roman" w:cs="Times New Roman"/>
+          <w:sz w:val="24"/>
+          <w:szCs w:val="24"/>
+        </w:rPr>
+      </w:pPr>
+      <w:r>
+        <w:rPr>
+          <w:rFonts w:ascii="Times New Roman" w:hAnsi="Times New Roman" w:cs="Times New Roman"/>
+          <w:sz w:val="24"/>
+          <w:szCs w:val="24"/>
+        </w:rPr>
+        <w:t>python manage.</w:t>
+      </w:r>
+      <w:proofErr w:type="spellStart"/>
+      <w:r>
+        <w:rPr>
+          <w:rFonts w:ascii="Times New Roman" w:hAnsi="Times New Roman" w:cs="Times New Roman"/>
+          <w:sz w:val="24"/>
+          <w:szCs w:val="24"/>
+        </w:rPr>
+        <w:t>py</w:t>
+      </w:r>
+      <w:proofErr w:type="spellEnd"/>
+      <w:r>
+        <w:rPr>
+          <w:rFonts w:ascii="Times New Roman" w:hAnsi="Times New Roman" w:cs="Times New Roman"/>
+          <w:sz w:val="24"/>
+          <w:szCs w:val="24"/>
+        </w:rPr>
+        <w:t xml:space="preserve"> create_user</w:t>
+      </w:r>
+    </w:p>
+    <w:p>
+      <w:pPr>
+        <w:rPr>
+          <w:rFonts w:ascii="Times New Roman" w:hAnsi="Times New Roman" w:cs="Times New Roman"/>
+          <w:sz w:val="24"/>
+          <w:szCs w:val="24"/>
+        </w:rPr>
+      </w:pPr>
+      <w:r>
+        <w:rPr>
+          <w:rFonts w:ascii="Times New Roman" w:hAnsi="Times New Roman" w:cs="Times New Roman"/>
+          <w:sz w:val="24"/>
+          <w:szCs w:val="24"/>
+        </w:rPr>
+        <w:lastRenderedPageBreak/>
+        <w:t xml:space="preserve">Подключаемся к нашей БД </w:t>
+      </w:r>
+      <w:proofErr w:type="spellStart"/>
+      <w:r>
+        <w:rPr>
+          <w:rFonts w:ascii="Times New Roman" w:hAnsi="Times New Roman" w:cs="Times New Roman"/>
+          <w:color w:val="FF0000"/>
+          <w:sz w:val="24"/>
+          <w:szCs w:val="24"/>
+        </w:rPr>
+        <w:t>db</w:t>
+      </w:r>
+      <w:proofErr w:type="spellEnd"/>
+      <w:r>
+        <w:rPr>
+          <w:rFonts w:ascii="Times New Roman" w:hAnsi="Times New Roman" w:cs="Times New Roman"/>
+          <w:color w:val="FF0000"/>
+          <w:sz w:val="24"/>
+          <w:szCs w:val="24"/>
+        </w:rPr>
+        <w:t>.</w:t>
+      </w:r>
+      <w:proofErr w:type="spellStart"/>
+      <w:r>
+        <w:rPr>
+          <w:rFonts w:ascii="Times New Roman" w:hAnsi="Times New Roman" w:cs="Times New Roman"/>
+          <w:color w:val="FF0000"/>
+          <w:sz w:val="24"/>
+          <w:szCs w:val="24"/>
+        </w:rPr>
+        <w:t>sqlite</w:t>
+      </w:r>
+      <w:proofErr w:type="spellEnd"/>
+      <w:r>
+        <w:rPr>
+          <w:rFonts w:ascii="Times New Roman" w:hAnsi="Times New Roman" w:cs="Times New Roman"/>
+          <w:color w:val="FF0000"/>
+          <w:sz w:val="24"/>
+          <w:szCs w:val="24"/>
+        </w:rPr>
+        <w:t xml:space="preserve">3 </w:t>
+      </w:r>
+      <w:r>
+        <w:rPr>
+          <w:rFonts w:ascii="Times New Roman" w:hAnsi="Times New Roman" w:cs="Times New Roman"/>
+          <w:sz w:val="24"/>
+          <w:szCs w:val="24"/>
+        </w:rPr>
+        <w:t xml:space="preserve">и видим добавленного пользователя. Также </w:t>
+      </w:r>
+      <w:proofErr w:type="gramStart"/>
+      <w:r>
+        <w:rPr>
+          <w:rFonts w:ascii="Times New Roman" w:hAnsi="Times New Roman" w:cs="Times New Roman"/>
+          <w:sz w:val="24"/>
+          <w:szCs w:val="24"/>
+        </w:rPr>
+        <w:t>в имея</w:t>
+      </w:r>
+      <w:proofErr w:type="gramEnd"/>
+      <w:r>
+        <w:rPr>
+          <w:rFonts w:ascii="Times New Roman" w:hAnsi="Times New Roman" w:cs="Times New Roman"/>
+          <w:sz w:val="24"/>
+          <w:szCs w:val="24"/>
+        </w:rPr>
+        <w:t xml:space="preserve"> </w:t>
+      </w:r>
+      <w:proofErr w:type="spellStart"/>
+      <w:r>
+        <w:rPr>
+          <w:rFonts w:ascii="Times New Roman" w:hAnsi="Times New Roman" w:cs="Times New Roman"/>
+          <w:sz w:val="24"/>
+          <w:szCs w:val="24"/>
+        </w:rPr>
+        <w:t>дандер</w:t>
+      </w:r>
+      <w:proofErr w:type="spellEnd"/>
+      <w:r>
+        <w:rPr>
+          <w:rFonts w:ascii="Times New Roman" w:hAnsi="Times New Roman" w:cs="Times New Roman"/>
+          <w:sz w:val="24"/>
+          <w:szCs w:val="24"/>
+        </w:rPr>
+        <w:t xml:space="preserve"> метод </w:t>
+      </w:r>
+      <w:r>
+        <w:rPr>
+          <w:rFonts w:ascii="Times New Roman" w:hAnsi="Times New Roman" w:cs="Times New Roman"/>
+          <w:color w:val="FF0000"/>
+          <w:sz w:val="24"/>
+          <w:szCs w:val="24"/>
+        </w:rPr>
+        <w:t xml:space="preserve">__str__ </w:t>
+      </w:r>
+      <w:r>
+        <w:rPr>
+          <w:rFonts w:ascii="Times New Roman" w:hAnsi="Times New Roman" w:cs="Times New Roman"/>
+          <w:sz w:val="24"/>
+          <w:szCs w:val="24"/>
+        </w:rPr>
+        <w:t>у нашей модели мы в терминале видим данные созданного пользователя</w:t>
+      </w:r>
+    </w:p>
+    <w:p>
+      <w:pPr>
+        <w:rPr>
+          <w:rFonts w:ascii="Times New Roman" w:hAnsi="Times New Roman" w:cs="Times New Roman"/>
+          <w:sz w:val="24"/>
+          <w:szCs w:val="24"/>
+        </w:rPr>
+      </w:pPr>
+      <w:r>
+        <w:rPr>
+          <w:rFonts w:ascii="Times New Roman" w:hAnsi="Times New Roman" w:cs="Times New Roman"/>
+          <w:sz w:val="24"/>
+          <w:szCs w:val="24"/>
+        </w:rPr>
+        <w:drawing>
+          <wp:inline distT="0" distB="0" distL="0" distR="0" wp14:anchorId="1F43E8B7" wp14:editId="0B436590">
+            <wp:extent cx="5734050" cy="333107"/>
+            <wp:effectExtent l="0" t="0" r="0" b="0"/>
+            <wp:docPr id="15" name="Рисунок 15"/>
+            <wp:cNvGraphicFramePr>
+              <a:graphicFrameLocks xmlns:a="http://schemas.openxmlformats.org/drawingml/2006/main" noChangeAspect="1"/>
+            </wp:cNvGraphicFramePr>
+            <a:graphic xmlns:a="http://schemas.openxmlformats.org/drawingml/2006/main">
+              <a:graphicData uri="http://schemas.openxmlformats.org/drawingml/2006/picture">
+                <pic:pic xmlns:pic="http://schemas.openxmlformats.org/drawingml/2006/picture">
+                  <pic:nvPicPr>
+                    <pic:cNvPr id="1" name=""/>
+                    <pic:cNvPicPr/>
+                  </pic:nvPicPr>
+                  <pic:blipFill>
+                    <a:blip r:embed="rId19"/>
+                    <a:stretch>
+                      <a:fillRect/>
+                    </a:stretch>
+                  </pic:blipFill>
+                  <pic:spPr>
+                    <a:xfrm>
+                      <a:off x="0" y="0"/>
+                      <a:ext cx="5780113" cy="335783"/>
+                    </a:xfrm>
+                    <a:prstGeom prst="rect">
+                      <a:avLst/>
+                    </a:prstGeom>
+                  </pic:spPr>
+                </pic:pic>
+              </a:graphicData>
+            </a:graphic>
+          </wp:inline>
+        </w:drawing>
+      </w:r>
+    </w:p>
+    <w:p>
+      <w:pPr>
+        <w:rPr>
+          <w:rFonts w:ascii="Times New Roman" w:hAnsi="Times New Roman" w:cs="Times New Roman"/>
+          <w:sz w:val="24"/>
+          <w:szCs w:val="24"/>
+        </w:rPr>
+      </w:pPr>
+      <w:r>
+        <w:rPr>
+          <w:rFonts w:ascii="Times New Roman" w:hAnsi="Times New Roman" w:cs="Times New Roman"/>
+          <w:sz w:val="24"/>
+          <w:szCs w:val="24"/>
+        </w:rPr>
+        <w:tab/>
+      </w:r>
+    </w:p>
+    <w:p>
+      <w:pPr>
+        <w:spacing w:line="240" w:lineRule="auto"/>
+        <w:rPr>
+          <w:rFonts w:ascii="Times New Roman" w:hAnsi="Times New Roman" w:cs="Times New Roman"/>
+          <w:sz w:val="24"/>
+          <w:szCs w:val="24"/>
+        </w:rPr>
+      </w:pPr>
+    </w:p>
+    <w:p>
+      <w:pPr>
+        <w:spacing w:line="240" w:lineRule="auto"/>
+        <w:rPr>
+          <w:rFonts w:ascii="Times New Roman" w:hAnsi="Times New Roman" w:cs="Times New Roman"/>
+          <w:sz w:val="24"/>
+          <w:szCs w:val="24"/>
         </w:rPr>
       </w:pPr>
     </w:p>
@@ -4377,6 +5719,29 @@
     <w:semiHidden/>
     <w:unhideWhenUsed/>
   </w:style>
+  <w:style w:type="character" w:styleId="a3">
+    <w:name w:val="Hyperlink"/>
+    <w:basedOn w:val="a0"/>
+    <w:uiPriority w:val="99"/>
+    <w:unhideWhenUsed/>
+    <w:rsid w:val="006E4E25"/>
+    <w:rPr>
+      <w:color w:val="0563C1" w:themeColor="hyperlink"/>
+      <w:u w:val="single"/>
+    </w:rPr>
+  </w:style>
+  <w:style w:type="character" w:styleId="a4">
+    <w:name w:val="Unresolved Mention"/>
+    <w:basedOn w:val="a0"/>
+    <w:uiPriority w:val="99"/>
+    <w:semiHidden/>
+    <w:unhideWhenUsed/>
+    <w:rsid w:val="006E4E25"/>
+    <w:rPr>
+      <w:color w:val="605E5C"/>
+      <w:shd w:val="clear" w:color="auto" w:fill="E1DFDD"/>
+    </w:rPr>
+  </w:style>
 </w:styles>
 </file>
 

</xml_diff>

<commit_message>
added info into Notes
</commit_message>
<xml_diff>
--- a/Notes for Django project.docx
+++ b/Notes for Django project.docx
@@ -252,7 +252,6 @@
           <w:rFonts w:ascii="Times New Roman" w:hAnsi="Times New Roman" w:cs="Times New Roman"/>
           <w:sz w:val="24"/>
           <w:szCs w:val="24"/>
-          <w:lang w:val="en-US"/>
         </w:rPr>
       </w:pPr>
       <w:proofErr w:type="gramStart"/>
@@ -261,7 +260,6 @@
           <w:rFonts w:ascii="Times New Roman" w:hAnsi="Times New Roman" w:cs="Times New Roman"/>
           <w:sz w:val="24"/>
           <w:szCs w:val="24"/>
-          <w:lang w:val="en-US"/>
         </w:rPr>
         <w:t>.\</w:t>
       </w:r>
@@ -281,7 +279,6 @@
           <w:rFonts w:ascii="Times New Roman" w:hAnsi="Times New Roman" w:cs="Times New Roman"/>
           <w:sz w:val="24"/>
           <w:szCs w:val="24"/>
-          <w:lang w:val="en-US"/>
         </w:rPr>
         <w:t>\</w:t>
       </w:r>
@@ -299,7 +296,6 @@
           <w:rFonts w:ascii="Times New Roman" w:hAnsi="Times New Roman" w:cs="Times New Roman"/>
           <w:sz w:val="24"/>
           <w:szCs w:val="24"/>
-          <w:lang w:val="en-US"/>
         </w:rPr>
         <w:t>\</w:t>
       </w:r>
@@ -321,7 +317,6 @@
           <w:rFonts w:ascii="Times New Roman" w:hAnsi="Times New Roman" w:cs="Times New Roman"/>
           <w:sz w:val="24"/>
           <w:szCs w:val="24"/>
-          <w:lang w:val="en-US"/>
         </w:rPr>
       </w:pPr>
     </w:p>
@@ -335,7 +330,6 @@
           <w:bCs/>
           <w:sz w:val="24"/>
           <w:szCs w:val="24"/>
-          <w:lang w:val="en-US"/>
         </w:rPr>
       </w:pPr>
       <w:r>
@@ -355,29 +349,63 @@
           <w:bCs/>
           <w:sz w:val="24"/>
           <w:szCs w:val="24"/>
-          <w:lang w:val="en-US"/>
-        </w:rPr>
-        <w:t xml:space="preserve"> Django</w:t>
-      </w:r>
-    </w:p>
-    <w:p>
-      <w:pPr>
-        <w:spacing w:line="240" w:lineRule="auto"/>
-        <w:rPr>
-          <w:rFonts w:ascii="Times New Roman" w:hAnsi="Times New Roman" w:cs="Times New Roman"/>
-          <w:sz w:val="24"/>
-          <w:szCs w:val="24"/>
-          <w:lang w:val="en-US"/>
-        </w:rPr>
-      </w:pPr>
-      <w:r>
-        <w:rPr>
-          <w:rFonts w:ascii="Times New Roman" w:hAnsi="Times New Roman" w:cs="Times New Roman"/>
-          <w:sz w:val="24"/>
-          <w:szCs w:val="24"/>
-          <w:lang w:val="en-US"/>
-        </w:rPr>
-        <w:t xml:space="preserve">pip install </w:t>
+        </w:rPr>
+        <w:t xml:space="preserve"> </w:t>
+      </w:r>
+      <w:r>
+        <w:rPr>
+          <w:rFonts w:ascii="Times New Roman" w:hAnsi="Times New Roman" w:cs="Times New Roman"/>
+          <w:b/>
+          <w:bCs/>
+          <w:sz w:val="24"/>
+          <w:szCs w:val="24"/>
+          <w:lang w:val="en-US"/>
+        </w:rPr>
+        <w:t>Django</w:t>
+      </w:r>
+    </w:p>
+    <w:p>
+      <w:pPr>
+        <w:spacing w:line="240" w:lineRule="auto"/>
+        <w:rPr>
+          <w:rFonts w:ascii="Times New Roman" w:hAnsi="Times New Roman" w:cs="Times New Roman"/>
+          <w:sz w:val="24"/>
+          <w:szCs w:val="24"/>
+        </w:rPr>
+      </w:pPr>
+      <w:r>
+        <w:rPr>
+          <w:rFonts w:ascii="Times New Roman" w:hAnsi="Times New Roman" w:cs="Times New Roman"/>
+          <w:sz w:val="24"/>
+          <w:szCs w:val="24"/>
+          <w:lang w:val="en-US"/>
+        </w:rPr>
+        <w:t>pip</w:t>
+      </w:r>
+      <w:r>
+        <w:rPr>
+          <w:rFonts w:ascii="Times New Roman" w:hAnsi="Times New Roman" w:cs="Times New Roman"/>
+          <w:sz w:val="24"/>
+          <w:szCs w:val="24"/>
+        </w:rPr>
+        <w:t xml:space="preserve"> </w:t>
+      </w:r>
+      <w:r>
+        <w:rPr>
+          <w:rFonts w:ascii="Times New Roman" w:hAnsi="Times New Roman" w:cs="Times New Roman"/>
+          <w:sz w:val="24"/>
+          <w:szCs w:val="24"/>
+          <w:lang w:val="en-US"/>
+        </w:rPr>
+        <w:t>install</w:t>
+      </w:r>
+      <w:r>
+        <w:rPr>
+          <w:rFonts w:ascii="Times New Roman" w:hAnsi="Times New Roman" w:cs="Times New Roman"/>
+          <w:sz w:val="24"/>
+          <w:szCs w:val="24"/>
+        </w:rPr>
+        <w:t xml:space="preserve"> </w:t>
       </w:r>
       <w:proofErr w:type="spellStart"/>
       <w:r>
@@ -398,7 +426,6 @@
           <w:rFonts w:ascii="Times New Roman" w:hAnsi="Times New Roman" w:cs="Times New Roman"/>
           <w:sz w:val="24"/>
           <w:szCs w:val="24"/>
-          <w:lang w:val="en-US"/>
         </w:rPr>
       </w:pPr>
     </w:p>
@@ -412,7 +439,6 @@
           <w:bCs/>
           <w:sz w:val="24"/>
           <w:szCs w:val="24"/>
-          <w:lang w:val="en-US"/>
         </w:rPr>
       </w:pPr>
       <w:r>
@@ -445,7 +471,6 @@
           <w:bCs/>
           <w:sz w:val="24"/>
           <w:szCs w:val="24"/>
-          <w:lang w:val="en-US"/>
         </w:rPr>
         <w:t xml:space="preserve"> </w:t>
       </w:r>
@@ -466,7 +491,6 @@
           <w:bCs/>
           <w:sz w:val="24"/>
           <w:szCs w:val="24"/>
-          <w:lang w:val="en-US"/>
         </w:rPr>
         <w:t xml:space="preserve"> </w:t>
       </w:r>
@@ -487,19 +511,38 @@
           <w:bCs/>
           <w:sz w:val="24"/>
           <w:szCs w:val="24"/>
-          <w:lang w:val="en-US"/>
-        </w:rPr>
-        <w:t xml:space="preserve"> Django </w:t>
-      </w:r>
-    </w:p>
-    <w:p>
-      <w:pPr>
-        <w:spacing w:line="240" w:lineRule="auto"/>
-        <w:rPr>
-          <w:rFonts w:ascii="Times New Roman" w:hAnsi="Times New Roman" w:cs="Times New Roman"/>
-          <w:sz w:val="24"/>
-          <w:szCs w:val="24"/>
-          <w:lang w:val="en-US"/>
+        </w:rPr>
+        <w:t xml:space="preserve"> </w:t>
+      </w:r>
+      <w:r>
+        <w:rPr>
+          <w:rFonts w:ascii="Times New Roman" w:hAnsi="Times New Roman" w:cs="Times New Roman"/>
+          <w:b/>
+          <w:bCs/>
+          <w:sz w:val="24"/>
+          <w:szCs w:val="24"/>
+          <w:lang w:val="en-US"/>
+        </w:rPr>
+        <w:t>Django</w:t>
+      </w:r>
+      <w:r>
+        <w:rPr>
+          <w:rFonts w:ascii="Times New Roman" w:hAnsi="Times New Roman" w:cs="Times New Roman"/>
+          <w:b/>
+          <w:bCs/>
+          <w:sz w:val="24"/>
+          <w:szCs w:val="24"/>
+        </w:rPr>
+        <w:t xml:space="preserve"> </w:t>
+      </w:r>
+    </w:p>
+    <w:p>
+      <w:pPr>
+        <w:spacing w:line="240" w:lineRule="auto"/>
+        <w:rPr>
+          <w:rFonts w:ascii="Times New Roman" w:hAnsi="Times New Roman" w:cs="Times New Roman"/>
+          <w:sz w:val="24"/>
+          <w:szCs w:val="24"/>
         </w:rPr>
       </w:pPr>
       <w:proofErr w:type="spellStart"/>
@@ -518,7 +561,6 @@
           <w:rFonts w:ascii="Times New Roman" w:hAnsi="Times New Roman" w:cs="Times New Roman"/>
           <w:sz w:val="24"/>
           <w:szCs w:val="24"/>
-          <w:lang w:val="en-US"/>
         </w:rPr>
         <w:t xml:space="preserve"> </w:t>
       </w:r>
@@ -538,27 +580,40 @@
           <w:rFonts w:ascii="Times New Roman" w:hAnsi="Times New Roman" w:cs="Times New Roman"/>
           <w:sz w:val="24"/>
           <w:szCs w:val="24"/>
-          <w:lang w:val="en-US"/>
         </w:rPr>
         <w:t xml:space="preserve"> &lt;</w:t>
       </w:r>
-      <w:proofErr w:type="spellStart"/>
-      <w:r>
-        <w:rPr>
-          <w:rFonts w:ascii="Times New Roman" w:hAnsi="Times New Roman" w:cs="Times New Roman"/>
-          <w:sz w:val="24"/>
-          <w:szCs w:val="24"/>
-          <w:lang w:val="en-US"/>
-        </w:rPr>
-        <w:t>project_name</w:t>
-      </w:r>
-      <w:proofErr w:type="spellEnd"/>
-      <w:r>
-        <w:rPr>
-          <w:rFonts w:ascii="Times New Roman" w:hAnsi="Times New Roman" w:cs="Times New Roman"/>
-          <w:sz w:val="24"/>
-          <w:szCs w:val="24"/>
-          <w:lang w:val="en-US"/>
+      <w:r>
+        <w:rPr>
+          <w:rFonts w:ascii="Times New Roman" w:hAnsi="Times New Roman" w:cs="Times New Roman"/>
+          <w:sz w:val="24"/>
+          <w:szCs w:val="24"/>
+          <w:lang w:val="en-US"/>
+        </w:rPr>
+        <w:t>project</w:t>
+      </w:r>
+      <w:r>
+        <w:rPr>
+          <w:rFonts w:ascii="Times New Roman" w:hAnsi="Times New Roman" w:cs="Times New Roman"/>
+          <w:sz w:val="24"/>
+          <w:szCs w:val="24"/>
+        </w:rPr>
+        <w:t>_</w:t>
+      </w:r>
+      <w:r>
+        <w:rPr>
+          <w:rFonts w:ascii="Times New Roman" w:hAnsi="Times New Roman" w:cs="Times New Roman"/>
+          <w:sz w:val="24"/>
+          <w:szCs w:val="24"/>
+          <w:lang w:val="en-US"/>
+        </w:rPr>
+        <w:t>name</w:t>
+      </w:r>
+      <w:r>
+        <w:rPr>
+          <w:rFonts w:ascii="Times New Roman" w:hAnsi="Times New Roman" w:cs="Times New Roman"/>
+          <w:sz w:val="24"/>
+          <w:szCs w:val="24"/>
         </w:rPr>
         <w:t>&gt;</w:t>
       </w:r>
@@ -1040,7 +1095,6 @@
           <w:rFonts w:ascii="Times New Roman" w:hAnsi="Times New Roman" w:cs="Times New Roman"/>
           <w:sz w:val="24"/>
           <w:szCs w:val="24"/>
-          <w:lang w:val="en-US"/>
         </w:rPr>
       </w:pPr>
       <w:r>
@@ -1155,6 +1209,7 @@
       <w:r>
         <w:rPr>
           <w:rFonts w:ascii="Times New Roman" w:hAnsi="Times New Roman" w:cs="Times New Roman"/>
+          <w:noProof/>
           <w:sz w:val="24"/>
           <w:szCs w:val="24"/>
         </w:rPr>
@@ -1215,6 +1270,7 @@
           <w:bCs/>
           <w:sz w:val="24"/>
           <w:szCs w:val="24"/>
+          <w:lang w:val="en-US"/>
         </w:rPr>
       </w:pPr>
       <w:r>
@@ -1234,6 +1290,7 @@
           <w:bCs/>
           <w:sz w:val="24"/>
           <w:szCs w:val="24"/>
+          <w:lang w:val="en-US"/>
         </w:rPr>
         <w:t xml:space="preserve"> </w:t>
       </w:r>
@@ -4907,29 +4964,24 @@
     </w:p>
     <w:p>
       <w:pPr>
-        <w:rPr>
-          <w:rFonts w:ascii="Times New Roman" w:hAnsi="Times New Roman" w:cs="Times New Roman"/>
-          <w:b/>
-          <w:bCs/>
-          <w:sz w:val="24"/>
-          <w:szCs w:val="24"/>
-        </w:rPr>
-      </w:pPr>
-      <w:r>
-        <w:rPr>
-          <w:rFonts w:ascii="Times New Roman" w:hAnsi="Times New Roman" w:cs="Times New Roman"/>
-          <w:sz w:val="24"/>
-          <w:szCs w:val="24"/>
-        </w:rPr>
-        <w:tab/>
-      </w:r>
-      <w:r>
-        <w:rPr>
-          <w:rFonts w:ascii="Times New Roman" w:hAnsi="Times New Roman" w:cs="Times New Roman"/>
-          <w:b/>
-          <w:bCs/>
-          <w:sz w:val="24"/>
-          <w:szCs w:val="24"/>
+        <w:jc w:val="center"/>
+        <w:rPr>
+          <w:rFonts w:ascii="Times New Roman" w:hAnsi="Times New Roman" w:cs="Times New Roman"/>
+          <w:b/>
+          <w:bCs/>
+          <w:sz w:val="24"/>
+          <w:szCs w:val="24"/>
+          <w:u w:val="single"/>
+        </w:rPr>
+      </w:pPr>
+      <w:r>
+        <w:rPr>
+          <w:rFonts w:ascii="Times New Roman" w:hAnsi="Times New Roman" w:cs="Times New Roman"/>
+          <w:b/>
+          <w:bCs/>
+          <w:sz w:val="24"/>
+          <w:szCs w:val="24"/>
+          <w:u w:val="single"/>
         </w:rPr>
         <w:t xml:space="preserve">Создание собственных команд </w:t>
       </w:r>
@@ -4941,6 +4993,7 @@
           <w:color w:val="FF0000"/>
           <w:sz w:val="24"/>
           <w:szCs w:val="24"/>
+          <w:u w:val="single"/>
         </w:rPr>
         <w:t>manage.py</w:t>
       </w:r>
@@ -6268,6 +6321,7 @@
       <w:r>
         <w:rPr>
           <w:rFonts w:ascii="Times New Roman" w:hAnsi="Times New Roman" w:cs="Times New Roman"/>
+          <w:noProof/>
           <w:sz w:val="24"/>
           <w:szCs w:val="24"/>
         </w:rPr>
@@ -6320,6 +6374,7 @@
       <w:r>
         <w:rPr>
           <w:rFonts w:ascii="Times New Roman" w:hAnsi="Times New Roman" w:cs="Times New Roman"/>
+          <w:noProof/>
           <w:sz w:val="24"/>
           <w:szCs w:val="24"/>
         </w:rPr>
@@ -6418,7 +6473,6 @@
           <w:color w:val="FF0000"/>
           <w:sz w:val="24"/>
           <w:szCs w:val="24"/>
-          <w:lang w:val="en-US"/>
         </w:rPr>
       </w:pPr>
     </w:p>
@@ -6627,6 +6681,7 @@
       <w:r>
         <w:rPr>
           <w:rFonts w:ascii="Times New Roman" w:hAnsi="Times New Roman" w:cs="Times New Roman"/>
+          <w:noProof/>
           <w:sz w:val="24"/>
           <w:szCs w:val="24"/>
         </w:rPr>
@@ -6675,7 +6730,6 @@
           <w:color w:val="FF0000"/>
           <w:sz w:val="24"/>
           <w:szCs w:val="24"/>
-          <w:lang w:val="en-US"/>
         </w:rPr>
       </w:pPr>
       <w:r>
@@ -6696,7 +6750,16 @@
           <w:szCs w:val="24"/>
           <w:lang w:val="en-US"/>
         </w:rPr>
-        <w:t>filter(</w:t>
+        <w:t>filter</w:t>
+      </w:r>
+      <w:r>
+        <w:rPr>
+          <w:rFonts w:ascii="Times New Roman" w:hAnsi="Times New Roman" w:cs="Times New Roman"/>
+          <w:color w:val="FF0000"/>
+          <w:sz w:val="24"/>
+          <w:szCs w:val="24"/>
+        </w:rPr>
+        <w:t>(</w:t>
       </w:r>
       <w:proofErr w:type="gramEnd"/>
       <w:r>
@@ -6705,7 +6768,6 @@
           <w:color w:val="FF0000"/>
           <w:sz w:val="24"/>
           <w:szCs w:val="24"/>
-          <w:lang w:val="en-US"/>
         </w:rPr>
         <w:t xml:space="preserve">) </w:t>
       </w:r>
@@ -6725,13 +6787,13 @@
           <w:color w:val="FF0000"/>
           <w:sz w:val="24"/>
           <w:szCs w:val="24"/>
-          <w:lang w:val="en-US"/>
         </w:rPr>
         <w:br/>
       </w:r>
       <w:r>
         <w:rPr>
           <w:rFonts w:ascii="Times New Roman" w:hAnsi="Times New Roman" w:cs="Times New Roman"/>
+          <w:noProof/>
           <w:color w:val="FF0000"/>
           <w:sz w:val="24"/>
           <w:szCs w:val="24"/>
@@ -6830,6 +6892,7 @@
       <w:r>
         <w:rPr>
           <w:rFonts w:ascii="Times New Roman" w:hAnsi="Times New Roman" w:cs="Times New Roman"/>
+          <w:noProof/>
           <w:color w:val="FF0000"/>
           <w:sz w:val="24"/>
           <w:szCs w:val="24"/>
@@ -7069,6 +7132,7 @@
       <w:r>
         <w:rPr>
           <w:rFonts w:ascii="Times New Roman" w:hAnsi="Times New Roman" w:cs="Times New Roman"/>
+          <w:noProof/>
           <w:color w:val="FF0000"/>
           <w:sz w:val="24"/>
           <w:szCs w:val="24"/>
@@ -7287,6 +7351,7 @@
       <w:r>
         <w:rPr>
           <w:rFonts w:ascii="Times New Roman" w:hAnsi="Times New Roman" w:cs="Times New Roman"/>
+          <w:noProof/>
           <w:sz w:val="24"/>
           <w:szCs w:val="24"/>
         </w:rPr>
@@ -7495,6 +7560,7 @@
       <w:r>
         <w:rPr>
           <w:rFonts w:ascii="Times New Roman" w:hAnsi="Times New Roman" w:cs="Times New Roman"/>
+          <w:noProof/>
           <w:sz w:val="24"/>
           <w:szCs w:val="24"/>
         </w:rPr>
@@ -7680,6 +7746,7 @@
       <w:r>
         <w:rPr>
           <w:rFonts w:ascii="Times New Roman" w:hAnsi="Times New Roman" w:cs="Times New Roman"/>
+          <w:noProof/>
           <w:sz w:val="24"/>
           <w:szCs w:val="24"/>
         </w:rPr>
@@ -7748,6 +7815,7 @@
       <w:r>
         <w:rPr>
           <w:rFonts w:ascii="Times New Roman" w:hAnsi="Times New Roman" w:cs="Times New Roman"/>
+          <w:noProof/>
           <w:sz w:val="24"/>
           <w:szCs w:val="24"/>
         </w:rPr>
@@ -7797,6 +7865,634 @@
           <w:lang w:val="en-US"/>
         </w:rPr>
       </w:pPr>
+    </w:p>
+    <w:p>
+      <w:pPr>
+        <w:jc w:val="center"/>
+        <w:rPr>
+          <w:rFonts w:ascii="Times New Roman" w:hAnsi="Times New Roman" w:cs="Times New Roman"/>
+          <w:b/>
+          <w:bCs/>
+          <w:sz w:val="24"/>
+          <w:szCs w:val="24"/>
+          <w:u w:val="single"/>
+        </w:rPr>
+      </w:pPr>
+    </w:p>
+    <w:p>
+      <w:pPr>
+        <w:jc w:val="center"/>
+        <w:rPr>
+          <w:rFonts w:ascii="Times New Roman" w:hAnsi="Times New Roman" w:cs="Times New Roman"/>
+          <w:b/>
+          <w:bCs/>
+          <w:sz w:val="24"/>
+          <w:szCs w:val="24"/>
+          <w:u w:val="single"/>
+        </w:rPr>
+      </w:pPr>
+    </w:p>
+    <w:p>
+      <w:pPr>
+        <w:jc w:val="center"/>
+        <w:rPr>
+          <w:rFonts w:ascii="Times New Roman" w:hAnsi="Times New Roman" w:cs="Times New Roman"/>
+          <w:b/>
+          <w:bCs/>
+          <w:sz w:val="24"/>
+          <w:szCs w:val="24"/>
+          <w:u w:val="single"/>
+        </w:rPr>
+      </w:pPr>
+      <w:r>
+        <w:rPr>
+          <w:rFonts w:ascii="Times New Roman" w:hAnsi="Times New Roman" w:cs="Times New Roman"/>
+          <w:b/>
+          <w:bCs/>
+          <w:sz w:val="24"/>
+          <w:szCs w:val="24"/>
+          <w:u w:val="single"/>
+        </w:rPr>
+        <w:lastRenderedPageBreak/>
+        <w:t>Создание пользовательских методов</w:t>
+      </w:r>
+    </w:p>
+    <w:p>
+      <w:pPr>
+        <w:ind w:firstLine="708"/>
+        <w:rPr>
+          <w:rFonts w:ascii="Times New Roman" w:hAnsi="Times New Roman" w:cs="Times New Roman"/>
+          <w:sz w:val="24"/>
+          <w:szCs w:val="24"/>
+        </w:rPr>
+      </w:pPr>
+      <w:r>
+        <w:rPr>
+          <w:rFonts w:ascii="Times New Roman" w:hAnsi="Times New Roman" w:cs="Times New Roman"/>
+          <w:sz w:val="24"/>
+          <w:szCs w:val="24"/>
+        </w:rPr>
+        <w:t>Также мы можем создавать пользовательские методы и свойства для моделей,</w:t>
+      </w:r>
+      <w:r>
+        <w:rPr>
+          <w:rFonts w:ascii="Times New Roman" w:hAnsi="Times New Roman" w:cs="Times New Roman"/>
+          <w:sz w:val="24"/>
+          <w:szCs w:val="24"/>
+        </w:rPr>
+        <w:t xml:space="preserve"> </w:t>
+      </w:r>
+      <w:r>
+        <w:rPr>
+          <w:rFonts w:ascii="Times New Roman" w:hAnsi="Times New Roman" w:cs="Times New Roman"/>
+          <w:sz w:val="24"/>
+          <w:szCs w:val="24"/>
+        </w:rPr>
+        <w:t>чтобы расширить их функциональность. Например, мы можем создать метод</w:t>
+      </w:r>
+      <w:r>
+        <w:rPr>
+          <w:rFonts w:ascii="Times New Roman" w:hAnsi="Times New Roman" w:cs="Times New Roman"/>
+          <w:sz w:val="24"/>
+          <w:szCs w:val="24"/>
+        </w:rPr>
+        <w:t xml:space="preserve"> </w:t>
+      </w:r>
+      <w:r>
+        <w:rPr>
+          <w:rFonts w:ascii="Times New Roman" w:hAnsi="Times New Roman" w:cs="Times New Roman"/>
+          <w:sz w:val="24"/>
+          <w:szCs w:val="24"/>
+        </w:rPr>
+        <w:t>"</w:t>
+      </w:r>
+      <w:r>
+        <w:rPr>
+          <w:rFonts w:ascii="Times New Roman" w:hAnsi="Times New Roman" w:cs="Times New Roman"/>
+          <w:color w:val="FF0000"/>
+          <w:sz w:val="24"/>
+          <w:szCs w:val="24"/>
+          <w:lang w:val="en-US"/>
+        </w:rPr>
+        <w:t>get</w:t>
+      </w:r>
+      <w:r>
+        <w:rPr>
+          <w:rFonts w:ascii="Times New Roman" w:hAnsi="Times New Roman" w:cs="Times New Roman"/>
+          <w:color w:val="FF0000"/>
+          <w:sz w:val="24"/>
+          <w:szCs w:val="24"/>
+        </w:rPr>
+        <w:t>_</w:t>
+      </w:r>
+      <w:r>
+        <w:rPr>
+          <w:rFonts w:ascii="Times New Roman" w:hAnsi="Times New Roman" w:cs="Times New Roman"/>
+          <w:color w:val="FF0000"/>
+          <w:sz w:val="24"/>
+          <w:szCs w:val="24"/>
+          <w:lang w:val="en-US"/>
+        </w:rPr>
+        <w:t>summary</w:t>
+      </w:r>
+      <w:r>
+        <w:rPr>
+          <w:rFonts w:ascii="Times New Roman" w:hAnsi="Times New Roman" w:cs="Times New Roman"/>
+          <w:sz w:val="24"/>
+          <w:szCs w:val="24"/>
+        </w:rPr>
+        <w:t>" для модели "</w:t>
+      </w:r>
+      <w:r>
+        <w:rPr>
+          <w:rFonts w:ascii="Times New Roman" w:hAnsi="Times New Roman" w:cs="Times New Roman"/>
+          <w:color w:val="FF0000"/>
+          <w:sz w:val="24"/>
+          <w:szCs w:val="24"/>
+          <w:lang w:val="en-US"/>
+        </w:rPr>
+        <w:t>Post</w:t>
+      </w:r>
+      <w:r>
+        <w:rPr>
+          <w:rFonts w:ascii="Times New Roman" w:hAnsi="Times New Roman" w:cs="Times New Roman"/>
+          <w:sz w:val="24"/>
+          <w:szCs w:val="24"/>
+        </w:rPr>
+        <w:t>", который будет возвращать краткое</w:t>
+      </w:r>
+      <w:r>
+        <w:rPr>
+          <w:rFonts w:ascii="Times New Roman" w:hAnsi="Times New Roman" w:cs="Times New Roman"/>
+          <w:sz w:val="24"/>
+          <w:szCs w:val="24"/>
+        </w:rPr>
+        <w:t xml:space="preserve"> </w:t>
+      </w:r>
+      <w:r>
+        <w:rPr>
+          <w:rFonts w:ascii="Times New Roman" w:hAnsi="Times New Roman" w:cs="Times New Roman"/>
+          <w:sz w:val="24"/>
+          <w:szCs w:val="24"/>
+        </w:rPr>
+        <w:t xml:space="preserve">описание поста. Внесём изменения в класс </w:t>
+      </w:r>
+      <w:r>
+        <w:rPr>
+          <w:rFonts w:ascii="Times New Roman" w:hAnsi="Times New Roman" w:cs="Times New Roman"/>
+          <w:color w:val="FF0000"/>
+          <w:sz w:val="24"/>
+          <w:szCs w:val="24"/>
+          <w:lang w:val="en-US"/>
+        </w:rPr>
+        <w:t>Post</w:t>
+      </w:r>
+      <w:r>
+        <w:rPr>
+          <w:rFonts w:ascii="Times New Roman" w:hAnsi="Times New Roman" w:cs="Times New Roman"/>
+          <w:color w:val="FF0000"/>
+          <w:sz w:val="24"/>
+          <w:szCs w:val="24"/>
+        </w:rPr>
+        <w:t xml:space="preserve"> </w:t>
+      </w:r>
+      <w:r>
+        <w:rPr>
+          <w:rFonts w:ascii="Times New Roman" w:hAnsi="Times New Roman" w:cs="Times New Roman"/>
+          <w:sz w:val="24"/>
+          <w:szCs w:val="24"/>
+        </w:rPr>
+        <w:t xml:space="preserve">в файле </w:t>
+      </w:r>
+      <w:proofErr w:type="spellStart"/>
+      <w:r>
+        <w:rPr>
+          <w:rFonts w:ascii="Times New Roman" w:hAnsi="Times New Roman" w:cs="Times New Roman"/>
+          <w:color w:val="FF0000"/>
+          <w:sz w:val="24"/>
+          <w:szCs w:val="24"/>
+          <w:lang w:val="en-US"/>
+        </w:rPr>
+        <w:t>usserapp</w:t>
+      </w:r>
+      <w:proofErr w:type="spellEnd"/>
+      <w:r>
+        <w:rPr>
+          <w:rFonts w:ascii="Times New Roman" w:hAnsi="Times New Roman" w:cs="Times New Roman"/>
+          <w:color w:val="FF0000"/>
+          <w:sz w:val="24"/>
+          <w:szCs w:val="24"/>
+        </w:rPr>
+        <w:t>\</w:t>
+      </w:r>
+      <w:r>
+        <w:rPr>
+          <w:rFonts w:ascii="Times New Roman" w:hAnsi="Times New Roman" w:cs="Times New Roman"/>
+          <w:color w:val="FF0000"/>
+          <w:sz w:val="24"/>
+          <w:szCs w:val="24"/>
+          <w:lang w:val="en-US"/>
+        </w:rPr>
+        <w:t>models</w:t>
+      </w:r>
+      <w:r>
+        <w:rPr>
+          <w:rFonts w:ascii="Times New Roman" w:hAnsi="Times New Roman" w:cs="Times New Roman"/>
+          <w:color w:val="FF0000"/>
+          <w:sz w:val="24"/>
+          <w:szCs w:val="24"/>
+        </w:rPr>
+        <w:t>.</w:t>
+      </w:r>
+      <w:proofErr w:type="spellStart"/>
+      <w:r>
+        <w:rPr>
+          <w:rFonts w:ascii="Times New Roman" w:hAnsi="Times New Roman" w:cs="Times New Roman"/>
+          <w:color w:val="FF0000"/>
+          <w:sz w:val="24"/>
+          <w:szCs w:val="24"/>
+          <w:lang w:val="en-US"/>
+        </w:rPr>
+        <w:t>py</w:t>
+      </w:r>
+      <w:proofErr w:type="spellEnd"/>
+      <w:r>
+        <w:rPr>
+          <w:rFonts w:ascii="Times New Roman" w:hAnsi="Times New Roman" w:cs="Times New Roman"/>
+          <w:sz w:val="24"/>
+          <w:szCs w:val="24"/>
+        </w:rPr>
+        <w:t>:</w:t>
+      </w:r>
+      <w:r>
+        <w:rPr>
+          <w:rFonts w:ascii="Times New Roman" w:hAnsi="Times New Roman" w:cs="Times New Roman"/>
+          <w:sz w:val="24"/>
+          <w:szCs w:val="24"/>
+        </w:rPr>
+        <w:cr/>
+      </w:r>
+      <w:r>
+        <w:rPr>
+          <w:rFonts w:ascii="Times New Roman" w:hAnsi="Times New Roman" w:cs="Times New Roman"/>
+          <w:sz w:val="24"/>
+          <w:szCs w:val="24"/>
+        </w:rPr>
+        <w:drawing>
+          <wp:inline distT="0" distB="0" distL="0" distR="0" wp14:anchorId="487025A0" wp14:editId="1C4068D0">
+            <wp:extent cx="6645910" cy="3018790"/>
+            <wp:effectExtent l="0" t="0" r="2540" b="0"/>
+            <wp:docPr id="30" name="Рисунок 30"/>
+            <wp:cNvGraphicFramePr>
+              <a:graphicFrameLocks xmlns:a="http://schemas.openxmlformats.org/drawingml/2006/main" noChangeAspect="1"/>
+            </wp:cNvGraphicFramePr>
+            <a:graphic xmlns:a="http://schemas.openxmlformats.org/drawingml/2006/main">
+              <a:graphicData uri="http://schemas.openxmlformats.org/drawingml/2006/picture">
+                <pic:pic xmlns:pic="http://schemas.openxmlformats.org/drawingml/2006/picture">
+                  <pic:nvPicPr>
+                    <pic:cNvPr id="1" name=""/>
+                    <pic:cNvPicPr/>
+                  </pic:nvPicPr>
+                  <pic:blipFill>
+                    <a:blip r:embed="rId32"/>
+                    <a:stretch>
+                      <a:fillRect/>
+                    </a:stretch>
+                  </pic:blipFill>
+                  <pic:spPr>
+                    <a:xfrm>
+                      <a:off x="0" y="0"/>
+                      <a:ext cx="6645910" cy="3018790"/>
+                    </a:xfrm>
+                    <a:prstGeom prst="rect">
+                      <a:avLst/>
+                    </a:prstGeom>
+                  </pic:spPr>
+                </pic:pic>
+              </a:graphicData>
+            </a:graphic>
+          </wp:inline>
+        </w:drawing>
+      </w:r>
+    </w:p>
+    <w:p>
+      <w:pPr>
+        <w:rPr>
+          <w:rFonts w:ascii="Times New Roman" w:hAnsi="Times New Roman" w:cs="Times New Roman"/>
+          <w:color w:val="FF0000"/>
+          <w:sz w:val="24"/>
+          <w:szCs w:val="24"/>
+          <w:lang w:val="en-US"/>
+        </w:rPr>
+      </w:pPr>
+      <w:r>
+        <w:rPr>
+          <w:rFonts w:ascii="Times New Roman" w:hAnsi="Times New Roman" w:cs="Times New Roman"/>
+          <w:sz w:val="24"/>
+          <w:szCs w:val="24"/>
+        </w:rPr>
+        <w:t>После</w:t>
+      </w:r>
+      <w:r>
+        <w:rPr>
+          <w:rFonts w:ascii="Times New Roman" w:hAnsi="Times New Roman" w:cs="Times New Roman"/>
+          <w:sz w:val="24"/>
+          <w:szCs w:val="24"/>
+          <w:lang w:val="en-US"/>
+        </w:rPr>
+        <w:t xml:space="preserve"> </w:t>
+      </w:r>
+      <w:r>
+        <w:rPr>
+          <w:rFonts w:ascii="Times New Roman" w:hAnsi="Times New Roman" w:cs="Times New Roman"/>
+          <w:sz w:val="24"/>
+          <w:szCs w:val="24"/>
+        </w:rPr>
+        <w:t>этого</w:t>
+      </w:r>
+      <w:r>
+        <w:rPr>
+          <w:rFonts w:ascii="Times New Roman" w:hAnsi="Times New Roman" w:cs="Times New Roman"/>
+          <w:sz w:val="24"/>
+          <w:szCs w:val="24"/>
+          <w:lang w:val="en-US"/>
+        </w:rPr>
+        <w:t xml:space="preserve"> </w:t>
+      </w:r>
+      <w:r>
+        <w:rPr>
+          <w:rFonts w:ascii="Times New Roman" w:hAnsi="Times New Roman" w:cs="Times New Roman"/>
+          <w:sz w:val="24"/>
+          <w:szCs w:val="24"/>
+        </w:rPr>
+        <w:t>мы</w:t>
+      </w:r>
+      <w:r>
+        <w:rPr>
+          <w:rFonts w:ascii="Times New Roman" w:hAnsi="Times New Roman" w:cs="Times New Roman"/>
+          <w:sz w:val="24"/>
+          <w:szCs w:val="24"/>
+          <w:lang w:val="en-US"/>
+        </w:rPr>
+        <w:t xml:space="preserve"> </w:t>
+      </w:r>
+      <w:r>
+        <w:rPr>
+          <w:rFonts w:ascii="Times New Roman" w:hAnsi="Times New Roman" w:cs="Times New Roman"/>
+          <w:sz w:val="24"/>
+          <w:szCs w:val="24"/>
+        </w:rPr>
+        <w:t>доработаем</w:t>
+      </w:r>
+      <w:r>
+        <w:rPr>
+          <w:rFonts w:ascii="Times New Roman" w:hAnsi="Times New Roman" w:cs="Times New Roman"/>
+          <w:sz w:val="24"/>
+          <w:szCs w:val="24"/>
+          <w:lang w:val="en-US"/>
+        </w:rPr>
+        <w:t xml:space="preserve"> </w:t>
+      </w:r>
+      <w:r>
+        <w:rPr>
+          <w:rFonts w:ascii="Times New Roman" w:hAnsi="Times New Roman" w:cs="Times New Roman"/>
+          <w:sz w:val="24"/>
+          <w:szCs w:val="24"/>
+        </w:rPr>
+        <w:t>нашу</w:t>
+      </w:r>
+      <w:r>
+        <w:rPr>
+          <w:rFonts w:ascii="Times New Roman" w:hAnsi="Times New Roman" w:cs="Times New Roman"/>
+          <w:sz w:val="24"/>
+          <w:szCs w:val="24"/>
+          <w:lang w:val="en-US"/>
+        </w:rPr>
+        <w:t xml:space="preserve"> </w:t>
+      </w:r>
+      <w:r>
+        <w:rPr>
+          <w:rFonts w:ascii="Times New Roman" w:hAnsi="Times New Roman" w:cs="Times New Roman"/>
+          <w:sz w:val="24"/>
+          <w:szCs w:val="24"/>
+        </w:rPr>
+        <w:t>команду</w:t>
+      </w:r>
+      <w:r>
+        <w:rPr>
+          <w:rFonts w:ascii="Times New Roman" w:hAnsi="Times New Roman" w:cs="Times New Roman"/>
+          <w:sz w:val="24"/>
+          <w:szCs w:val="24"/>
+          <w:lang w:val="en-US"/>
+        </w:rPr>
+        <w:t xml:space="preserve"> </w:t>
+      </w:r>
+      <w:proofErr w:type="spellStart"/>
+      <w:r>
+        <w:rPr>
+          <w:rFonts w:ascii="Times New Roman" w:hAnsi="Times New Roman" w:cs="Times New Roman"/>
+          <w:color w:val="FF0000"/>
+          <w:sz w:val="24"/>
+          <w:szCs w:val="24"/>
+          <w:lang w:val="en-US"/>
+        </w:rPr>
+        <w:t>get_post_by_author_id</w:t>
+      </w:r>
+      <w:proofErr w:type="spellEnd"/>
+      <w:r>
+        <w:rPr>
+          <w:rFonts w:ascii="Times New Roman" w:hAnsi="Times New Roman" w:cs="Times New Roman"/>
+          <w:color w:val="FF0000"/>
+          <w:sz w:val="24"/>
+          <w:szCs w:val="24"/>
+          <w:lang w:val="en-US"/>
+        </w:rPr>
+        <w:t xml:space="preserve"> </w:t>
+      </w:r>
+      <w:r>
+        <w:rPr>
+          <w:rFonts w:ascii="Times New Roman" w:hAnsi="Times New Roman" w:cs="Times New Roman"/>
+          <w:sz w:val="24"/>
+          <w:szCs w:val="24"/>
+        </w:rPr>
+        <w:t>в</w:t>
+      </w:r>
+      <w:r>
+        <w:rPr>
+          <w:rFonts w:ascii="Times New Roman" w:hAnsi="Times New Roman" w:cs="Times New Roman"/>
+          <w:sz w:val="24"/>
+          <w:szCs w:val="24"/>
+          <w:lang w:val="en-US"/>
+        </w:rPr>
+        <w:t xml:space="preserve"> </w:t>
+      </w:r>
+      <w:r>
+        <w:rPr>
+          <w:rFonts w:ascii="Times New Roman" w:hAnsi="Times New Roman" w:cs="Times New Roman"/>
+          <w:sz w:val="24"/>
+          <w:szCs w:val="24"/>
+        </w:rPr>
+        <w:t>папке</w:t>
+      </w:r>
+      <w:r>
+        <w:rPr>
+          <w:rFonts w:ascii="Times New Roman" w:hAnsi="Times New Roman" w:cs="Times New Roman"/>
+          <w:sz w:val="24"/>
+          <w:szCs w:val="24"/>
+          <w:lang w:val="en-US"/>
+        </w:rPr>
+        <w:t xml:space="preserve"> </w:t>
+      </w:r>
+      <w:r>
+        <w:rPr>
+          <w:rFonts w:ascii="Times New Roman" w:hAnsi="Times New Roman" w:cs="Times New Roman"/>
+          <w:color w:val="FF0000"/>
+          <w:sz w:val="24"/>
+          <w:szCs w:val="24"/>
+          <w:lang w:val="en-US"/>
+        </w:rPr>
+        <w:t>userapp/management/commands/</w:t>
+      </w:r>
+      <w:r>
+        <w:rPr>
+          <w:rFonts w:ascii="Times New Roman" w:hAnsi="Times New Roman" w:cs="Times New Roman"/>
+          <w:color w:val="FF0000"/>
+          <w:sz w:val="24"/>
+          <w:szCs w:val="24"/>
+          <w:lang w:val="en-US"/>
+        </w:rPr>
+        <w:t>get_post_by_author_id.py</w:t>
+      </w:r>
+    </w:p>
+    <w:p>
+      <w:pPr>
+        <w:rPr>
+          <w:rFonts w:ascii="Times New Roman" w:hAnsi="Times New Roman" w:cs="Times New Roman"/>
+          <w:color w:val="FF0000"/>
+          <w:sz w:val="24"/>
+          <w:szCs w:val="24"/>
+          <w:lang w:val="en-US"/>
+        </w:rPr>
+      </w:pPr>
+      <w:r>
+        <w:rPr>
+          <w:rFonts w:ascii="Times New Roman" w:hAnsi="Times New Roman" w:cs="Times New Roman"/>
+          <w:color w:val="FF0000"/>
+          <w:sz w:val="24"/>
+          <w:szCs w:val="24"/>
+          <w:lang w:val="en-US"/>
+        </w:rPr>
+        <w:drawing>
+          <wp:inline distT="0" distB="0" distL="0" distR="0" wp14:anchorId="1C719969" wp14:editId="4D17084B">
+            <wp:extent cx="6211167" cy="1543265"/>
+            <wp:effectExtent l="0" t="0" r="0" b="0"/>
+            <wp:docPr id="28" name="Рисунок 28"/>
+            <wp:cNvGraphicFramePr>
+              <a:graphicFrameLocks xmlns:a="http://schemas.openxmlformats.org/drawingml/2006/main" noChangeAspect="1"/>
+            </wp:cNvGraphicFramePr>
+            <a:graphic xmlns:a="http://schemas.openxmlformats.org/drawingml/2006/main">
+              <a:graphicData uri="http://schemas.openxmlformats.org/drawingml/2006/picture">
+                <pic:pic xmlns:pic="http://schemas.openxmlformats.org/drawingml/2006/picture">
+                  <pic:nvPicPr>
+                    <pic:cNvPr id="1" name=""/>
+                    <pic:cNvPicPr/>
+                  </pic:nvPicPr>
+                  <pic:blipFill>
+                    <a:blip r:embed="rId33"/>
+                    <a:stretch>
+                      <a:fillRect/>
+                    </a:stretch>
+                  </pic:blipFill>
+                  <pic:spPr>
+                    <a:xfrm>
+                      <a:off x="0" y="0"/>
+                      <a:ext cx="6211167" cy="1543265"/>
+                    </a:xfrm>
+                    <a:prstGeom prst="rect">
+                      <a:avLst/>
+                    </a:prstGeom>
+                  </pic:spPr>
+                </pic:pic>
+              </a:graphicData>
+            </a:graphic>
+          </wp:inline>
+        </w:drawing>
+      </w:r>
+    </w:p>
+    <w:p>
+      <w:pPr>
+        <w:rPr>
+          <w:rFonts w:ascii="Times New Roman" w:hAnsi="Times New Roman" w:cs="Times New Roman"/>
+          <w:sz w:val="24"/>
+          <w:szCs w:val="24"/>
+        </w:rPr>
+      </w:pPr>
+      <w:r>
+        <w:rPr>
+          <w:rFonts w:ascii="Times New Roman" w:hAnsi="Times New Roman" w:cs="Times New Roman"/>
+          <w:sz w:val="24"/>
+          <w:szCs w:val="24"/>
+        </w:rPr>
+        <w:t xml:space="preserve">Изменения на скрине выделены </w:t>
+      </w:r>
+      <w:r>
+        <w:rPr>
+          <w:rFonts w:ascii="Times New Roman" w:hAnsi="Times New Roman" w:cs="Times New Roman"/>
+          <w:sz w:val="24"/>
+          <w:szCs w:val="24"/>
+        </w:rPr>
+        <w:t>и теперь мы получаем следующий вывод:</w:t>
+      </w:r>
+      <w:r>
+        <w:rPr>
+          <w:rFonts w:ascii="Times New Roman" w:hAnsi="Times New Roman" w:cs="Times New Roman"/>
+          <w:sz w:val="24"/>
+          <w:szCs w:val="24"/>
+        </w:rPr>
+        <w:br/>
+      </w:r>
+      <w:r>
+        <w:rPr>
+          <w:rFonts w:ascii="Times New Roman" w:hAnsi="Times New Roman" w:cs="Times New Roman"/>
+          <w:sz w:val="24"/>
+          <w:szCs w:val="24"/>
+        </w:rPr>
+        <w:drawing>
+          <wp:inline distT="0" distB="0" distL="0" distR="0" wp14:anchorId="232D1FD1" wp14:editId="724A4FDC">
+            <wp:extent cx="6645910" cy="1610995"/>
+            <wp:effectExtent l="0" t="0" r="2540" b="8255"/>
+            <wp:docPr id="29" name="Рисунок 29"/>
+            <wp:cNvGraphicFramePr>
+              <a:graphicFrameLocks xmlns:a="http://schemas.openxmlformats.org/drawingml/2006/main" noChangeAspect="1"/>
+            </wp:cNvGraphicFramePr>
+            <a:graphic xmlns:a="http://schemas.openxmlformats.org/drawingml/2006/main">
+              <a:graphicData uri="http://schemas.openxmlformats.org/drawingml/2006/picture">
+                <pic:pic xmlns:pic="http://schemas.openxmlformats.org/drawingml/2006/picture">
+                  <pic:nvPicPr>
+                    <pic:cNvPr id="1" name=""/>
+                    <pic:cNvPicPr/>
+                  </pic:nvPicPr>
+                  <pic:blipFill>
+                    <a:blip r:embed="rId34"/>
+                    <a:stretch>
+                      <a:fillRect/>
+                    </a:stretch>
+                  </pic:blipFill>
+                  <pic:spPr>
+                    <a:xfrm>
+                      <a:off x="0" y="0"/>
+                      <a:ext cx="6645910" cy="1610995"/>
+                    </a:xfrm>
+                    <a:prstGeom prst="rect">
+                      <a:avLst/>
+                    </a:prstGeom>
+                  </pic:spPr>
+                </pic:pic>
+              </a:graphicData>
+            </a:graphic>
+          </wp:inline>
+        </w:drawing>
+      </w:r>
     </w:p>
     <w:sectPr>
       <w:pgSz w:w="11906" w:h="16838"/>

</xml_diff>